<commit_message>
Added CW1 finished and project for CW2 created
</commit_message>
<xml_diff>
--- a/CW1/Cw1_w1749459_ManuelBenaventLledo.docx
+++ b/CW1/Cw1_w1749459_ManuelBenaventLledo.docx
@@ -839,6 +839,8 @@
           </w:r>
         </w:p>
         <w:p>
+          <w:bookmarkStart w:id="0" w:name="_GoBack"/>
+          <w:bookmarkEnd w:id="0"/>
           <w:r>
             <w:rPr>
               <w:noProof/>
@@ -1123,7 +1125,7 @@
               <w:r>
                 <w:fldChar w:fldCharType="separate"/>
               </w:r>
-              <w:hyperlink w:anchor="_Toc23879299" w:history="1">
+              <w:hyperlink w:anchor="_Toc24229700" w:history="1">
                 <w:r>
                   <w:rPr>
                     <w:rStyle w:val="Hipervnculo"/>
@@ -1144,7 +1146,7 @@
                     <w:rStyle w:val="Hipervnculo"/>
                     <w:noProof/>
                   </w:rPr>
-                  <w:t>Part A: Requirements</w:t>
+                  <w:t>Part A – Requirements</w:t>
                 </w:r>
                 <w:r>
                   <w:rPr>
@@ -1165,7 +1167,7 @@
                     <w:noProof/>
                     <w:webHidden/>
                   </w:rPr>
-                  <w:instrText xml:space="preserve"> PAGEREF _Toc23879299 \h </w:instrText>
+                  <w:instrText xml:space="preserve"> PAGEREF _Toc24229700 \h </w:instrText>
                 </w:r>
                 <w:r>
                   <w:rPr>
@@ -1209,7 +1211,7 @@
                   <w:lang w:val="es-ES" w:eastAsia="es-ES"/>
                 </w:rPr>
               </w:pPr>
-              <w:hyperlink w:anchor="_Toc23879300" w:history="1">
+              <w:hyperlink w:anchor="_Toc24229701" w:history="1">
                 <w:r>
                   <w:rPr>
                     <w:rStyle w:val="Hipervnculo"/>
@@ -1230,7 +1232,7 @@
                     <w:rStyle w:val="Hipervnculo"/>
                     <w:noProof/>
                   </w:rPr>
-                  <w:t>Part B: Use Case Diagrams</w:t>
+                  <w:t>Part B – Use Case Diagrams</w:t>
                 </w:r>
                 <w:r>
                   <w:rPr>
@@ -1251,7 +1253,7 @@
                     <w:noProof/>
                     <w:webHidden/>
                   </w:rPr>
-                  <w:instrText xml:space="preserve"> PAGEREF _Toc23879300 \h </w:instrText>
+                  <w:instrText xml:space="preserve"> PAGEREF _Toc24229701 \h </w:instrText>
                 </w:r>
                 <w:r>
                   <w:rPr>
@@ -1295,7 +1297,7 @@
                   <w:lang w:val="es-ES" w:eastAsia="es-ES"/>
                 </w:rPr>
               </w:pPr>
-              <w:hyperlink w:anchor="_Toc23879301" w:history="1">
+              <w:hyperlink w:anchor="_Toc24229702" w:history="1">
                 <w:r>
                   <w:rPr>
                     <w:rStyle w:val="Hipervnculo"/>
@@ -1337,7 +1339,7 @@
                     <w:noProof/>
                     <w:webHidden/>
                   </w:rPr>
-                  <w:instrText xml:space="preserve"> PAGEREF _Toc23879301 \h </w:instrText>
+                  <w:instrText xml:space="preserve"> PAGEREF _Toc24229702 \h </w:instrText>
                 </w:r>
                 <w:r>
                   <w:rPr>
@@ -1357,7 +1359,7 @@
                     <w:noProof/>
                     <w:webHidden/>
                   </w:rPr>
-                  <w:t>5</w:t>
+                  <w:t>8</w:t>
                 </w:r>
                 <w:r>
                   <w:rPr>
@@ -1381,7 +1383,7 @@
                   <w:lang w:val="es-ES" w:eastAsia="es-ES"/>
                 </w:rPr>
               </w:pPr>
-              <w:hyperlink w:anchor="_Toc23879302" w:history="1">
+              <w:hyperlink w:anchor="_Toc24229703" w:history="1">
                 <w:r>
                   <w:rPr>
                     <w:rStyle w:val="Hipervnculo"/>
@@ -1423,7 +1425,7 @@
                     <w:noProof/>
                     <w:webHidden/>
                   </w:rPr>
-                  <w:instrText xml:space="preserve"> PAGEREF _Toc23879302 \h </w:instrText>
+                  <w:instrText xml:space="preserve"> PAGEREF _Toc24229703 \h </w:instrText>
                 </w:r>
                 <w:r>
                   <w:rPr>
@@ -1443,7 +1445,7 @@
                     <w:noProof/>
                     <w:webHidden/>
                   </w:rPr>
-                  <w:t>5</w:t>
+                  <w:t>8</w:t>
                 </w:r>
                 <w:r>
                   <w:rPr>
@@ -1467,7 +1469,7 @@
                   <w:lang w:val="es-ES" w:eastAsia="es-ES"/>
                 </w:rPr>
               </w:pPr>
-              <w:hyperlink w:anchor="_Toc23879303" w:history="1">
+              <w:hyperlink w:anchor="_Toc24229704" w:history="1">
                 <w:r>
                   <w:rPr>
                     <w:rStyle w:val="Hipervnculo"/>
@@ -1509,7 +1511,7 @@
                     <w:noProof/>
                     <w:webHidden/>
                   </w:rPr>
-                  <w:instrText xml:space="preserve"> PAGEREF _Toc23879303 \h </w:instrText>
+                  <w:instrText xml:space="preserve"> PAGEREF _Toc24229704 \h </w:instrText>
                 </w:r>
                 <w:r>
                   <w:rPr>
@@ -1529,7 +1531,265 @@
                     <w:noProof/>
                     <w:webHidden/>
                   </w:rPr>
-                  <w:t>7</w:t>
+                  <w:t>10</w:t>
+                </w:r>
+                <w:r>
+                  <w:rPr>
+                    <w:noProof/>
+                    <w:webHidden/>
+                  </w:rPr>
+                  <w:fldChar w:fldCharType="end"/>
+                </w:r>
+              </w:hyperlink>
+            </w:p>
+            <w:p>
+              <w:pPr>
+                <w:pStyle w:val="TDC1"/>
+                <w:tabs>
+                  <w:tab w:val="left" w:pos="440"/>
+                  <w:tab w:val="right" w:leader="dot" w:pos="8494"/>
+                </w:tabs>
+                <w:rPr>
+                  <w:rFonts w:eastAsiaTheme="minorEastAsia"/>
+                  <w:noProof/>
+                  <w:lang w:val="es-ES" w:eastAsia="es-ES"/>
+                </w:rPr>
+              </w:pPr>
+              <w:hyperlink w:anchor="_Toc24229705" w:history="1">
+                <w:r>
+                  <w:rPr>
+                    <w:rStyle w:val="Hipervnculo"/>
+                    <w:noProof/>
+                  </w:rPr>
+                  <w:t>4.</w:t>
+                </w:r>
+                <w:r>
+                  <w:rPr>
+                    <w:rFonts w:eastAsiaTheme="minorEastAsia"/>
+                    <w:noProof/>
+                    <w:lang w:val="es-ES" w:eastAsia="es-ES"/>
+                  </w:rPr>
+                  <w:tab/>
+                </w:r>
+                <w:r>
+                  <w:rPr>
+                    <w:rStyle w:val="Hipervnculo"/>
+                    <w:noProof/>
+                  </w:rPr>
+                  <w:t>Part D – Sequence diagrams</w:t>
+                </w:r>
+                <w:r>
+                  <w:rPr>
+                    <w:noProof/>
+                    <w:webHidden/>
+                  </w:rPr>
+                  <w:tab/>
+                </w:r>
+                <w:r>
+                  <w:rPr>
+                    <w:noProof/>
+                    <w:webHidden/>
+                  </w:rPr>
+                  <w:fldChar w:fldCharType="begin"/>
+                </w:r>
+                <w:r>
+                  <w:rPr>
+                    <w:noProof/>
+                    <w:webHidden/>
+                  </w:rPr>
+                  <w:instrText xml:space="preserve"> PAGEREF _Toc24229705 \h </w:instrText>
+                </w:r>
+                <w:r>
+                  <w:rPr>
+                    <w:noProof/>
+                    <w:webHidden/>
+                  </w:rPr>
+                </w:r>
+                <w:r>
+                  <w:rPr>
+                    <w:noProof/>
+                    <w:webHidden/>
+                  </w:rPr>
+                  <w:fldChar w:fldCharType="separate"/>
+                </w:r>
+                <w:r>
+                  <w:rPr>
+                    <w:noProof/>
+                    <w:webHidden/>
+                  </w:rPr>
+                  <w:t>12</w:t>
+                </w:r>
+                <w:r>
+                  <w:rPr>
+                    <w:noProof/>
+                    <w:webHidden/>
+                  </w:rPr>
+                  <w:fldChar w:fldCharType="end"/>
+                </w:r>
+              </w:hyperlink>
+            </w:p>
+            <w:p>
+              <w:pPr>
+                <w:pStyle w:val="TDC1"/>
+                <w:tabs>
+                  <w:tab w:val="left" w:pos="440"/>
+                  <w:tab w:val="right" w:leader="dot" w:pos="8494"/>
+                </w:tabs>
+                <w:rPr>
+                  <w:rFonts w:eastAsiaTheme="minorEastAsia"/>
+                  <w:noProof/>
+                  <w:lang w:val="es-ES" w:eastAsia="es-ES"/>
+                </w:rPr>
+              </w:pPr>
+              <w:hyperlink w:anchor="_Toc24229706" w:history="1">
+                <w:r>
+                  <w:rPr>
+                    <w:rStyle w:val="Hipervnculo"/>
+                    <w:noProof/>
+                  </w:rPr>
+                  <w:t>5.</w:t>
+                </w:r>
+                <w:r>
+                  <w:rPr>
+                    <w:rFonts w:eastAsiaTheme="minorEastAsia"/>
+                    <w:noProof/>
+                    <w:lang w:val="es-ES" w:eastAsia="es-ES"/>
+                  </w:rPr>
+                  <w:tab/>
+                </w:r>
+                <w:r>
+                  <w:rPr>
+                    <w:rStyle w:val="Hipervnculo"/>
+                    <w:noProof/>
+                  </w:rPr>
+                  <w:t>Part E – Activity Diagram</w:t>
+                </w:r>
+                <w:r>
+                  <w:rPr>
+                    <w:noProof/>
+                    <w:webHidden/>
+                  </w:rPr>
+                  <w:tab/>
+                </w:r>
+                <w:r>
+                  <w:rPr>
+                    <w:noProof/>
+                    <w:webHidden/>
+                  </w:rPr>
+                  <w:fldChar w:fldCharType="begin"/>
+                </w:r>
+                <w:r>
+                  <w:rPr>
+                    <w:noProof/>
+                    <w:webHidden/>
+                  </w:rPr>
+                  <w:instrText xml:space="preserve"> PAGEREF _Toc24229706 \h </w:instrText>
+                </w:r>
+                <w:r>
+                  <w:rPr>
+                    <w:noProof/>
+                    <w:webHidden/>
+                  </w:rPr>
+                </w:r>
+                <w:r>
+                  <w:rPr>
+                    <w:noProof/>
+                    <w:webHidden/>
+                  </w:rPr>
+                  <w:fldChar w:fldCharType="separate"/>
+                </w:r>
+                <w:r>
+                  <w:rPr>
+                    <w:noProof/>
+                    <w:webHidden/>
+                  </w:rPr>
+                  <w:t>14</w:t>
+                </w:r>
+                <w:r>
+                  <w:rPr>
+                    <w:noProof/>
+                    <w:webHidden/>
+                  </w:rPr>
+                  <w:fldChar w:fldCharType="end"/>
+                </w:r>
+              </w:hyperlink>
+            </w:p>
+            <w:p>
+              <w:pPr>
+                <w:pStyle w:val="TDC1"/>
+                <w:tabs>
+                  <w:tab w:val="left" w:pos="440"/>
+                  <w:tab w:val="right" w:leader="dot" w:pos="8494"/>
+                </w:tabs>
+                <w:rPr>
+                  <w:rFonts w:eastAsiaTheme="minorEastAsia"/>
+                  <w:noProof/>
+                  <w:lang w:val="es-ES" w:eastAsia="es-ES"/>
+                </w:rPr>
+              </w:pPr>
+              <w:hyperlink w:anchor="_Toc24229707" w:history="1">
+                <w:r>
+                  <w:rPr>
+                    <w:rStyle w:val="Hipervnculo"/>
+                    <w:noProof/>
+                  </w:rPr>
+                  <w:t>6.</w:t>
+                </w:r>
+                <w:r>
+                  <w:rPr>
+                    <w:rFonts w:eastAsiaTheme="minorEastAsia"/>
+                    <w:noProof/>
+                    <w:lang w:val="es-ES" w:eastAsia="es-ES"/>
+                  </w:rPr>
+                  <w:tab/>
+                </w:r>
+                <w:r>
+                  <w:rPr>
+                    <w:rStyle w:val="Hipervnculo"/>
+                    <w:noProof/>
+                  </w:rPr>
+                  <w:t>Part F – Reports</w:t>
+                </w:r>
+                <w:r>
+                  <w:rPr>
+                    <w:noProof/>
+                    <w:webHidden/>
+                  </w:rPr>
+                  <w:tab/>
+                </w:r>
+                <w:r>
+                  <w:rPr>
+                    <w:noProof/>
+                    <w:webHidden/>
+                  </w:rPr>
+                  <w:fldChar w:fldCharType="begin"/>
+                </w:r>
+                <w:r>
+                  <w:rPr>
+                    <w:noProof/>
+                    <w:webHidden/>
+                  </w:rPr>
+                  <w:instrText xml:space="preserve"> PAGEREF _Toc24229707 \h </w:instrText>
+                </w:r>
+                <w:r>
+                  <w:rPr>
+                    <w:noProof/>
+                    <w:webHidden/>
+                  </w:rPr>
+                </w:r>
+                <w:r>
+                  <w:rPr>
+                    <w:noProof/>
+                    <w:webHidden/>
+                  </w:rPr>
+                  <w:fldChar w:fldCharType="separate"/>
+                </w:r>
+                <w:r>
+                  <w:rPr>
+                    <w:noProof/>
+                    <w:webHidden/>
+                  </w:rPr>
+                  <w:t>15</w:t>
                 </w:r>
                 <w:r>
                   <w:rPr>
@@ -1556,8 +1816,6 @@
             <w:br w:type="page"/>
           </w:r>
         </w:p>
-        <w:bookmarkStart w:id="0" w:name="_GoBack" w:displacedByCustomXml="next"/>
-        <w:bookmarkEnd w:id="0" w:displacedByCustomXml="next"/>
       </w:sdtContent>
     </w:sdt>
     <w:p>
@@ -1568,14 +1826,26 @@
           <w:numId w:val="6"/>
         </w:numPr>
       </w:pPr>
-      <w:bookmarkStart w:id="1" w:name="_Toc23879299"/>
+      <w:bookmarkStart w:id="1" w:name="_Toc24229700"/>
       <w:r>
         <w:lastRenderedPageBreak/>
-        <w:t>Part A: Requirements</w:t>
+        <w:t>Part A</w:t>
+      </w:r>
+      <w:r>
+        <w:t xml:space="preserve"> </w:t>
+      </w:r>
+      <w:r>
+        <w:t>–</w:t>
+      </w:r>
+      <w:r>
+        <w:t xml:space="preserve"> Requirements</w:t>
       </w:r>
       <w:bookmarkEnd w:id="1"/>
     </w:p>
     <w:p>
+      <w:pPr>
+        <w:jc w:val="both"/>
+      </w:pPr>
       <w:r>
         <w:t xml:space="preserve">These are </w:t>
       </w:r>
@@ -1591,6 +1861,7 @@
     </w:p>
     <w:p>
       <w:pPr>
+        <w:jc w:val="both"/>
         <w:rPr>
           <w:rFonts w:ascii="Bahnschrift Light" w:hAnsi="Bahnschrift Light" w:cstheme="minorHAnsi"/>
           <w:b/>
@@ -1632,6 +1903,7 @@
     </w:p>
     <w:p>
       <w:pPr>
+        <w:jc w:val="both"/>
         <w:rPr>
           <w:rFonts w:ascii="Bahnschrift Light" w:hAnsi="Bahnschrift Light" w:cstheme="minorHAnsi"/>
         </w:rPr>
@@ -1653,6 +1925,7 @@
     <w:p>
       <w:pPr>
         <w:ind w:left="708"/>
+        <w:jc w:val="both"/>
         <w:rPr>
           <w:rFonts w:ascii="Bahnschrift Light" w:hAnsi="Bahnschrift Light" w:cstheme="minorHAnsi"/>
         </w:rPr>
@@ -1697,6 +1970,7 @@
     <w:p>
       <w:pPr>
         <w:ind w:left="708"/>
+        <w:jc w:val="both"/>
         <w:rPr>
           <w:rFonts w:ascii="Bahnschrift Light" w:hAnsi="Bahnschrift Light" w:cstheme="minorHAnsi"/>
         </w:rPr>
@@ -1723,6 +1997,7 @@
     <w:p>
       <w:pPr>
         <w:ind w:left="708"/>
+        <w:jc w:val="both"/>
         <w:rPr>
           <w:rFonts w:ascii="Bahnschrift Light" w:hAnsi="Bahnschrift Light" w:cstheme="minorHAnsi"/>
         </w:rPr>
@@ -1749,6 +2024,7 @@
     <w:p>
       <w:pPr>
         <w:ind w:left="708"/>
+        <w:jc w:val="both"/>
         <w:rPr>
           <w:rFonts w:ascii="Bahnschrift Light" w:hAnsi="Bahnschrift Light" w:cstheme="minorHAnsi"/>
         </w:rPr>
@@ -1768,6 +2044,7 @@
     </w:p>
     <w:p>
       <w:pPr>
+        <w:jc w:val="both"/>
         <w:rPr>
           <w:rFonts w:ascii="Bahnschrift Light" w:hAnsi="Bahnschrift Light" w:cstheme="minorHAnsi"/>
           <w:b/>
@@ -1817,6 +2094,7 @@
     </w:p>
     <w:p>
       <w:pPr>
+        <w:jc w:val="both"/>
         <w:rPr>
           <w:rFonts w:ascii="Bahnschrift Light" w:hAnsi="Bahnschrift Light" w:cstheme="minorHAnsi"/>
         </w:rPr>
@@ -1837,6 +2115,7 @@
     </w:p>
     <w:p>
       <w:pPr>
+        <w:jc w:val="both"/>
         <w:rPr>
           <w:rFonts w:ascii="Bahnschrift Light" w:hAnsi="Bahnschrift Light" w:cstheme="minorHAnsi"/>
         </w:rPr>
@@ -1864,6 +2143,7 @@
     <w:p>
       <w:pPr>
         <w:ind w:left="708"/>
+        <w:jc w:val="both"/>
         <w:rPr>
           <w:rFonts w:ascii="Bahnschrift Light" w:hAnsi="Bahnschrift Light" w:cstheme="minorHAnsi"/>
         </w:rPr>
@@ -1956,6 +2236,7 @@
     <w:p>
       <w:pPr>
         <w:ind w:left="708"/>
+        <w:jc w:val="both"/>
         <w:rPr>
           <w:rFonts w:ascii="Bahnschrift Light" w:hAnsi="Bahnschrift Light" w:cstheme="minorHAnsi"/>
         </w:rPr>
@@ -2018,6 +2299,7 @@
     <w:p>
       <w:pPr>
         <w:ind w:left="708"/>
+        <w:jc w:val="both"/>
         <w:rPr>
           <w:rFonts w:ascii="Bahnschrift Light" w:hAnsi="Bahnschrift Light" w:cstheme="minorHAnsi"/>
         </w:rPr>
@@ -2032,38 +2314,55 @@
         <w:rPr>
           <w:rFonts w:ascii="Bahnschrift Light" w:hAnsi="Bahnschrift Light" w:cstheme="minorHAnsi"/>
         </w:rPr>
-        <w:t xml:space="preserve">Tasks can be marked as completed and </w:t>
-      </w:r>
-      <w:r>
-        <w:rPr>
-          <w:rFonts w:ascii="Bahnschrift Light" w:hAnsi="Bahnschrift Light" w:cstheme="minorHAnsi"/>
-        </w:rPr>
-        <w:t xml:space="preserve">in that </w:t>
-      </w:r>
-      <w:proofErr w:type="gramStart"/>
-      <w:r>
-        <w:rPr>
-          <w:rFonts w:ascii="Bahnschrift Light" w:hAnsi="Bahnschrift Light" w:cstheme="minorHAnsi"/>
-        </w:rPr>
-        <w:t>case</w:t>
-      </w:r>
-      <w:proofErr w:type="gramEnd"/>
-      <w:r>
-        <w:rPr>
-          <w:rFonts w:ascii="Bahnschrift Light" w:hAnsi="Bahnschrift Light" w:cstheme="minorHAnsi"/>
-        </w:rPr>
-        <w:t xml:space="preserve"> they w</w:t>
-      </w:r>
-      <w:r>
-        <w:rPr>
-          <w:rFonts w:ascii="Bahnschrift Light" w:hAnsi="Bahnschrift Light" w:cstheme="minorHAnsi"/>
-        </w:rPr>
-        <w:t>ill be shown greyed out in the calendar.</w:t>
+        <w:t xml:space="preserve">Tasks can be marked as completed </w:t>
+      </w:r>
+      <w:r>
+        <w:rPr>
+          <w:rFonts w:ascii="Bahnschrift Light" w:hAnsi="Bahnschrift Light" w:cstheme="minorHAnsi"/>
+        </w:rPr>
+        <w:t>and, in that case, they</w:t>
+      </w:r>
+      <w:r>
+        <w:rPr>
+          <w:rFonts w:ascii="Bahnschrift Light" w:hAnsi="Bahnschrift Light" w:cstheme="minorHAnsi"/>
+        </w:rPr>
+        <w:t xml:space="preserve"> w</w:t>
+      </w:r>
+      <w:r>
+        <w:rPr>
+          <w:rFonts w:ascii="Bahnschrift Light" w:hAnsi="Bahnschrift Light" w:cstheme="minorHAnsi"/>
+        </w:rPr>
+        <w:t xml:space="preserve">ill be shown </w:t>
+      </w:r>
+      <w:r>
+        <w:rPr>
+          <w:rFonts w:ascii="Bahnschrift Light" w:hAnsi="Bahnschrift Light" w:cstheme="minorHAnsi"/>
+        </w:rPr>
+        <w:t>‘</w:t>
+      </w:r>
+      <w:r>
+        <w:rPr>
+          <w:rFonts w:ascii="Bahnschrift Light" w:hAnsi="Bahnschrift Light" w:cstheme="minorHAnsi"/>
+        </w:rPr>
+        <w:t>greyed out</w:t>
+      </w:r>
+      <w:r>
+        <w:rPr>
+          <w:rFonts w:ascii="Bahnschrift Light" w:hAnsi="Bahnschrift Light" w:cstheme="minorHAnsi"/>
+        </w:rPr>
+        <w:t>’</w:t>
+      </w:r>
+      <w:r>
+        <w:rPr>
+          <w:rFonts w:ascii="Bahnschrift Light" w:hAnsi="Bahnschrift Light" w:cstheme="minorHAnsi"/>
+        </w:rPr>
+        <w:t xml:space="preserve"> in the calendar.</w:t>
       </w:r>
     </w:p>
     <w:p>
       <w:pPr>
         <w:ind w:left="708"/>
+        <w:jc w:val="both"/>
         <w:rPr>
           <w:rFonts w:ascii="Bahnschrift Light" w:hAnsi="Bahnschrift Light" w:cstheme="minorHAnsi"/>
         </w:rPr>
@@ -2090,6 +2389,7 @@
     <w:p>
       <w:pPr>
         <w:ind w:left="708"/>
+        <w:jc w:val="both"/>
         <w:rPr>
           <w:rFonts w:ascii="Bahnschrift Light" w:hAnsi="Bahnschrift Light" w:cstheme="minorHAnsi"/>
         </w:rPr>
@@ -2127,6 +2427,7 @@
     </w:p>
     <w:p>
       <w:pPr>
+        <w:jc w:val="both"/>
         <w:rPr>
           <w:rFonts w:ascii="Bahnschrift Light" w:hAnsi="Bahnschrift Light" w:cstheme="minorHAnsi"/>
         </w:rPr>
@@ -2177,6 +2478,7 @@
     </w:p>
     <w:p>
       <w:pPr>
+        <w:jc w:val="both"/>
         <w:rPr>
           <w:rFonts w:ascii="Bahnschrift Light" w:hAnsi="Bahnschrift Light" w:cstheme="minorHAnsi"/>
         </w:rPr>
@@ -2209,6 +2511,7 @@
     </w:p>
     <w:p>
       <w:pPr>
+        <w:jc w:val="both"/>
         <w:rPr>
           <w:rFonts w:ascii="Bahnschrift Light" w:hAnsi="Bahnschrift Light" w:cstheme="minorHAnsi"/>
         </w:rPr>
@@ -2242,6 +2545,7 @@
     <w:p>
       <w:pPr>
         <w:ind w:left="708"/>
+        <w:jc w:val="both"/>
         <w:rPr>
           <w:rFonts w:ascii="Bahnschrift Light" w:hAnsi="Bahnschrift Light" w:cstheme="minorHAnsi"/>
         </w:rPr>
@@ -2292,6 +2596,7 @@
     <w:p>
       <w:pPr>
         <w:ind w:left="708"/>
+        <w:jc w:val="both"/>
         <w:rPr>
           <w:rFonts w:ascii="Bahnschrift Light" w:hAnsi="Bahnschrift Light" w:cstheme="minorHAnsi"/>
         </w:rPr>
@@ -2323,6 +2628,7 @@
     </w:p>
     <w:p>
       <w:pPr>
+        <w:jc w:val="both"/>
         <w:rPr>
           <w:rFonts w:ascii="Bahnschrift Light" w:hAnsi="Bahnschrift Light" w:cstheme="minorHAnsi"/>
           <w:b/>
@@ -2365,6 +2671,7 @@
     <w:p>
       <w:pPr>
         <w:ind w:left="708"/>
+        <w:jc w:val="both"/>
         <w:rPr>
           <w:rFonts w:ascii="Bahnschrift Light" w:hAnsi="Bahnschrift Light" w:cstheme="minorHAnsi"/>
         </w:rPr>
@@ -2397,6 +2704,7 @@
     <w:p>
       <w:pPr>
         <w:ind w:left="708"/>
+        <w:jc w:val="both"/>
         <w:rPr>
           <w:rFonts w:ascii="Bahnschrift Light" w:hAnsi="Bahnschrift Light" w:cstheme="minorHAnsi"/>
         </w:rPr>
@@ -2429,14 +2737,16 @@
     <w:p>
       <w:pPr>
         <w:ind w:left="708"/>
-        <w:rPr>
-          <w:rFonts w:ascii="Bahnschrift Light" w:hAnsi="Bahnschrift Light" w:cstheme="minorHAnsi"/>
-        </w:rPr>
-      </w:pPr>
-      <w:r>
-        <w:rPr>
-          <w:rFonts w:ascii="Bahnschrift Light" w:hAnsi="Bahnschrift Light" w:cstheme="minorHAnsi"/>
-        </w:rPr>
+        <w:jc w:val="both"/>
+        <w:rPr>
+          <w:rFonts w:ascii="Bahnschrift Light" w:hAnsi="Bahnschrift Light" w:cstheme="minorHAnsi"/>
+        </w:rPr>
+      </w:pPr>
+      <w:r>
+        <w:rPr>
+          <w:rFonts w:ascii="Bahnschrift Light" w:hAnsi="Bahnschrift Light" w:cstheme="minorHAnsi"/>
+        </w:rPr>
+        <w:lastRenderedPageBreak/>
         <w:t xml:space="preserve">R3.3. The system will provide </w:t>
       </w:r>
       <w:r>
@@ -2455,6 +2765,7 @@
     <w:p>
       <w:pPr>
         <w:ind w:left="708"/>
+        <w:jc w:val="both"/>
         <w:rPr>
           <w:rFonts w:ascii="Bahnschrift Light" w:hAnsi="Bahnschrift Light" w:cstheme="minorHAnsi"/>
         </w:rPr>
@@ -2480,6 +2791,7 @@
     </w:p>
     <w:p>
       <w:pPr>
+        <w:jc w:val="both"/>
         <w:rPr>
           <w:rFonts w:ascii="Bahnschrift Light" w:hAnsi="Bahnschrift Light" w:cstheme="minorHAnsi"/>
           <w:b/>
@@ -2521,6 +2833,7 @@
     </w:p>
     <w:p>
       <w:pPr>
+        <w:jc w:val="both"/>
         <w:rPr>
           <w:rFonts w:ascii="Bahnschrift Light" w:hAnsi="Bahnschrift Light" w:cstheme="minorHAnsi"/>
         </w:rPr>
@@ -2615,10 +2928,16 @@
           <w:numId w:val="6"/>
         </w:numPr>
       </w:pPr>
-      <w:bookmarkStart w:id="2" w:name="_Toc23879300"/>
+      <w:bookmarkStart w:id="2" w:name="_Toc24229701"/>
       <w:r>
         <w:lastRenderedPageBreak/>
-        <w:t>Part B: Use</w:t>
+        <w:t>Part B</w:t>
+      </w:r>
+      <w:r>
+        <w:t xml:space="preserve"> –</w:t>
+      </w:r>
+      <w:r>
+        <w:t xml:space="preserve"> Use</w:t>
       </w:r>
       <w:r>
         <w:t xml:space="preserve"> Case Diagrams</w:t>
@@ -2645,9 +2964,9 @@
           <w:noProof/>
         </w:rPr>
         <w:drawing>
-          <wp:inline distT="0" distB="0" distL="0" distR="0" wp14:anchorId="5536ADFE" wp14:editId="371E630A">
-            <wp:extent cx="5400040" cy="4371975"/>
-            <wp:effectExtent l="0" t="0" r="0" b="9525"/>
+          <wp:inline distT="0" distB="0" distL="0" distR="0" wp14:anchorId="007952AE" wp14:editId="5AEC566C">
+            <wp:extent cx="5400040" cy="4363085"/>
+            <wp:effectExtent l="0" t="0" r="0" b="0"/>
             <wp:docPr id="1" name="Imagen 1"/>
             <wp:cNvGraphicFramePr>
               <a:graphicFrameLocks xmlns:a="http://schemas.openxmlformats.org/drawingml/2006/main" noChangeAspect="1"/>
@@ -2668,7 +2987,7 @@
                   <pic:spPr>
                     <a:xfrm>
                       <a:off x="0" y="0"/>
-                      <a:ext cx="5400040" cy="4371975"/>
+                      <a:ext cx="5400040" cy="4363085"/>
                     </a:xfrm>
                     <a:prstGeom prst="rect">
                       <a:avLst/>
@@ -2682,6 +3001,9 @@
       </w:r>
     </w:p>
     <w:p>
+      <w:pPr>
+        <w:jc w:val="both"/>
+      </w:pPr>
       <w:r>
         <w:t xml:space="preserve">The uses cases shown </w:t>
       </w:r>
@@ -2690,30 +3012,77 @@
       </w:r>
     </w:p>
     <w:p>
-      <w:r>
+      <w:pPr>
+        <w:jc w:val="both"/>
+        <w:rPr>
+          <w:b/>
+          <w:bCs/>
+          <w:u w:val="single"/>
+        </w:rPr>
+      </w:pPr>
+      <w:r>
+        <w:rPr>
+          <w:b/>
+          <w:bCs/>
+          <w:u w:val="single"/>
+        </w:rPr>
         <w:t>Us</w:t>
       </w:r>
       <w:r>
+        <w:rPr>
+          <w:b/>
+          <w:bCs/>
+          <w:u w:val="single"/>
+        </w:rPr>
         <w:t>e Case: Create</w:t>
       </w:r>
       <w:r>
+        <w:rPr>
+          <w:b/>
+          <w:bCs/>
+          <w:u w:val="single"/>
+        </w:rPr>
         <w:t>/edit</w:t>
       </w:r>
       <w:r>
+        <w:rPr>
+          <w:b/>
+          <w:bCs/>
+          <w:u w:val="single"/>
+        </w:rPr>
         <w:t xml:space="preserve"> event</w:t>
       </w:r>
     </w:p>
     <w:p>
-      <w:r>
-        <w:t>Id: UC-001</w:t>
-      </w:r>
-    </w:p>
-    <w:p>
-      <w:r>
-        <w:t>Description:</w:t>
-      </w:r>
-    </w:p>
-    <w:p>
+      <w:pPr>
+        <w:jc w:val="both"/>
+      </w:pPr>
+      <w:r>
+        <w:rPr>
+          <w:u w:val="single"/>
+        </w:rPr>
+        <w:t>Id</w:t>
+      </w:r>
+      <w:r>
+        <w:t>: UC-001</w:t>
+      </w:r>
+    </w:p>
+    <w:p>
+      <w:pPr>
+        <w:jc w:val="both"/>
+      </w:pPr>
+      <w:r>
+        <w:rPr>
+          <w:u w:val="single"/>
+        </w:rPr>
+        <w:t>Description</w:t>
+      </w:r>
+      <w:r>
+        <w:t>:</w:t>
+      </w:r>
+      <w:r>
+        <w:t xml:space="preserve"> </w:t>
+      </w:r>
       <w:r>
         <w:t xml:space="preserve">The </w:t>
       </w:r>
@@ -2723,17 +3092,1415 @@
       <w:r>
         <w:t>an event</w:t>
       </w:r>
-    </w:p>
-    <w:p>
-      <w:r>
+      <w:r>
+        <w:t>.</w:t>
+      </w:r>
+    </w:p>
+    <w:p>
+      <w:pPr>
+        <w:jc w:val="both"/>
+      </w:pPr>
+      <w:r>
+        <w:rPr>
+          <w:u w:val="single"/>
+        </w:rPr>
         <w:t>Primary Actor:</w:t>
       </w:r>
-    </w:p>
-    <w:p>
-      <w:r>
-        <w:t>User: the user of the system</w:t>
-      </w:r>
-    </w:p>
+      <w:r>
+        <w:t xml:space="preserve"> </w:t>
+      </w:r>
+      <w:r>
+        <w:t>User</w:t>
+      </w:r>
+      <w:r>
+        <w:t xml:space="preserve"> </w:t>
+      </w:r>
+      <w:r>
+        <w:t>(</w:t>
+      </w:r>
+      <w:r>
+        <w:t>the user of the system</w:t>
+      </w:r>
+      <w:r>
+        <w:t>)</w:t>
+      </w:r>
+      <w:r>
+        <w:t>.</w:t>
+      </w:r>
+    </w:p>
+    <w:p>
+      <w:pPr>
+        <w:jc w:val="both"/>
+        <w:rPr>
+          <w:u w:val="single"/>
+        </w:rPr>
+      </w:pPr>
+      <w:r>
+        <w:rPr>
+          <w:u w:val="single"/>
+        </w:rPr>
+        <w:t>Stakeholders and interests</w:t>
+      </w:r>
+    </w:p>
+    <w:p>
+      <w:pPr>
+        <w:jc w:val="both"/>
+      </w:pPr>
+      <w:r>
+        <w:t xml:space="preserve">Verify event details </w:t>
+      </w:r>
+      <w:r>
+        <w:t xml:space="preserve">will </w:t>
+      </w:r>
+      <w:r>
+        <w:t xml:space="preserve">appear as soon as the user tries to save the information and </w:t>
+      </w:r>
+      <w:r>
+        <w:t xml:space="preserve">display event </w:t>
+      </w:r>
+      <w:r>
+        <w:t>details</w:t>
+      </w:r>
+      <w:r>
+        <w:t xml:space="preserve"> error will appear if they were not correct.</w:t>
+      </w:r>
+    </w:p>
+    <w:p>
+      <w:pPr>
+        <w:jc w:val="both"/>
+      </w:pPr>
+      <w:r>
+        <w:rPr>
+          <w:u w:val="single"/>
+        </w:rPr>
+        <w:t>Pre-conditions</w:t>
+      </w:r>
+      <w:r>
+        <w:rPr>
+          <w:u w:val="single"/>
+        </w:rPr>
+        <w:t xml:space="preserve">: </w:t>
+      </w:r>
+      <w:r>
+        <w:t>none for cre</w:t>
+      </w:r>
+      <w:r>
+        <w:t xml:space="preserve">ating an event, for updating the event </w:t>
+      </w:r>
+      <w:r>
+        <w:t>must be created</w:t>
+      </w:r>
+      <w:r>
+        <w:t>.</w:t>
+      </w:r>
+    </w:p>
+    <w:p>
+      <w:pPr>
+        <w:jc w:val="both"/>
+      </w:pPr>
+      <w:r>
+        <w:rPr>
+          <w:u w:val="single"/>
+        </w:rPr>
+        <w:t>Post-conditions</w:t>
+      </w:r>
+      <w:r>
+        <w:rPr>
+          <w:u w:val="single"/>
+        </w:rPr>
+        <w:t xml:space="preserve">: </w:t>
+      </w:r>
+      <w:r>
+        <w:t>Event has been created/updated</w:t>
+      </w:r>
+      <w:r>
+        <w:t>.</w:t>
+      </w:r>
+    </w:p>
+    <w:p>
+      <w:pPr>
+        <w:jc w:val="both"/>
+      </w:pPr>
+      <w:r>
+        <w:rPr>
+          <w:u w:val="single"/>
+        </w:rPr>
+        <w:t>Trigger</w:t>
+      </w:r>
+      <w:r>
+        <w:rPr>
+          <w:u w:val="single"/>
+        </w:rPr>
+        <w:t xml:space="preserve">: </w:t>
+      </w:r>
+      <w:r>
+        <w:t>Updates the information in the current main view (weekly or schedule)</w:t>
+      </w:r>
+      <w:r>
+        <w:t>.</w:t>
+      </w:r>
+    </w:p>
+    <w:p>
+      <w:pPr>
+        <w:jc w:val="both"/>
+      </w:pPr>
+      <w:r>
+        <w:rPr>
+          <w:u w:val="single"/>
+        </w:rPr>
+        <w:t>Main Success Scenario</w:t>
+      </w:r>
+      <w:r>
+        <w:rPr>
+          <w:u w:val="single"/>
+        </w:rPr>
+        <w:t xml:space="preserve">: </w:t>
+      </w:r>
+    </w:p>
+    <w:p>
+      <w:pPr>
+        <w:pStyle w:val="Prrafodelista"/>
+        <w:numPr>
+          <w:ilvl w:val="0"/>
+          <w:numId w:val="8"/>
+        </w:numPr>
+        <w:jc w:val="both"/>
+      </w:pPr>
+      <w:r>
+        <w:t>User selects add event or selects an event to be edited</w:t>
+      </w:r>
+      <w:r>
+        <w:t>.</w:t>
+      </w:r>
+    </w:p>
+    <w:p>
+      <w:pPr>
+        <w:pStyle w:val="Prrafodelista"/>
+        <w:numPr>
+          <w:ilvl w:val="0"/>
+          <w:numId w:val="8"/>
+        </w:numPr>
+        <w:jc w:val="both"/>
+      </w:pPr>
+      <w:r>
+        <w:t>User enter event details (name, date and time, location</w:t>
+      </w:r>
+      <w:r>
+        <w:t xml:space="preserve"> and contacts)</w:t>
+      </w:r>
+      <w:r>
+        <w:t>.</w:t>
+      </w:r>
+    </w:p>
+    <w:p>
+      <w:pPr>
+        <w:pStyle w:val="Prrafodelista"/>
+        <w:numPr>
+          <w:ilvl w:val="0"/>
+          <w:numId w:val="8"/>
+        </w:numPr>
+        <w:jc w:val="both"/>
+      </w:pPr>
+      <w:r>
+        <w:lastRenderedPageBreak/>
+        <w:t>Event details verification is correct</w:t>
+      </w:r>
+      <w:r>
+        <w:t>.</w:t>
+      </w:r>
+    </w:p>
+    <w:p>
+      <w:pPr>
+        <w:pStyle w:val="Prrafodelista"/>
+        <w:numPr>
+          <w:ilvl w:val="0"/>
+          <w:numId w:val="8"/>
+        </w:numPr>
+        <w:jc w:val="both"/>
+      </w:pPr>
+      <w:r>
+        <w:t>Event has been created</w:t>
+      </w:r>
+      <w:r>
+        <w:t>.</w:t>
+      </w:r>
+    </w:p>
+    <w:p>
+      <w:pPr>
+        <w:jc w:val="both"/>
+        <w:rPr>
+          <w:u w:val="single"/>
+        </w:rPr>
+      </w:pPr>
+      <w:r>
+        <w:rPr>
+          <w:u w:val="single"/>
+        </w:rPr>
+        <w:t>Variations</w:t>
+      </w:r>
+    </w:p>
+    <w:p>
+      <w:pPr>
+        <w:jc w:val="both"/>
+      </w:pPr>
+      <w:r>
+        <w:t xml:space="preserve">If the event details are not correct an exception will be </w:t>
+      </w:r>
+      <w:r>
+        <w:t>thrown,</w:t>
+      </w:r>
+      <w:r>
+        <w:t xml:space="preserve"> and the user will have to correct the details.</w:t>
+      </w:r>
+    </w:p>
+    <w:p>
+      <w:pPr>
+        <w:jc w:val="both"/>
+        <w:rPr>
+          <w:b/>
+          <w:bCs/>
+          <w:u w:val="single"/>
+        </w:rPr>
+      </w:pPr>
+      <w:r>
+        <w:rPr>
+          <w:b/>
+          <w:bCs/>
+          <w:u w:val="single"/>
+        </w:rPr>
+        <w:t xml:space="preserve">Use Case: </w:t>
+      </w:r>
+      <w:r>
+        <w:rPr>
+          <w:b/>
+          <w:bCs/>
+          <w:u w:val="single"/>
+        </w:rPr>
+        <w:t>Delete event</w:t>
+      </w:r>
+    </w:p>
+    <w:p>
+      <w:pPr>
+        <w:jc w:val="both"/>
+      </w:pPr>
+      <w:r>
+        <w:rPr>
+          <w:u w:val="single"/>
+        </w:rPr>
+        <w:t>Id</w:t>
+      </w:r>
+      <w:r>
+        <w:t>: UC-00</w:t>
+      </w:r>
+      <w:r>
+        <w:t>2</w:t>
+      </w:r>
+    </w:p>
+    <w:p>
+      <w:pPr>
+        <w:jc w:val="both"/>
+      </w:pPr>
+      <w:r>
+        <w:rPr>
+          <w:u w:val="single"/>
+        </w:rPr>
+        <w:t>Description</w:t>
+      </w:r>
+      <w:r>
+        <w:t xml:space="preserve">: The user wants to </w:t>
+      </w:r>
+      <w:r>
+        <w:t>delete an event</w:t>
+      </w:r>
+      <w:r>
+        <w:t>.</w:t>
+      </w:r>
+    </w:p>
+    <w:p>
+      <w:pPr>
+        <w:jc w:val="both"/>
+      </w:pPr>
+      <w:r>
+        <w:rPr>
+          <w:u w:val="single"/>
+        </w:rPr>
+        <w:t>Primary Actor:</w:t>
+      </w:r>
+      <w:r>
+        <w:t xml:space="preserve"> User</w:t>
+      </w:r>
+      <w:r>
+        <w:t xml:space="preserve"> </w:t>
+      </w:r>
+      <w:r>
+        <w:t>(the user of the system)</w:t>
+      </w:r>
+      <w:r>
+        <w:t>.</w:t>
+      </w:r>
+    </w:p>
+    <w:p>
+      <w:pPr>
+        <w:jc w:val="both"/>
+      </w:pPr>
+      <w:r>
+        <w:rPr>
+          <w:u w:val="single"/>
+        </w:rPr>
+        <w:t xml:space="preserve">Pre-conditions: </w:t>
+      </w:r>
+      <w:r>
+        <w:t>there must be an event</w:t>
+      </w:r>
+    </w:p>
+    <w:p>
+      <w:pPr>
+        <w:jc w:val="both"/>
+      </w:pPr>
+      <w:r>
+        <w:rPr>
+          <w:u w:val="single"/>
+        </w:rPr>
+        <w:t xml:space="preserve">Post-conditions: </w:t>
+      </w:r>
+      <w:r>
+        <w:t xml:space="preserve">Event has been </w:t>
+      </w:r>
+      <w:r>
+        <w:t>deleted</w:t>
+      </w:r>
+      <w:r>
+        <w:t>.</w:t>
+      </w:r>
+    </w:p>
+    <w:p>
+      <w:pPr>
+        <w:jc w:val="both"/>
+      </w:pPr>
+      <w:r>
+        <w:rPr>
+          <w:u w:val="single"/>
+        </w:rPr>
+        <w:t xml:space="preserve">Trigger: </w:t>
+      </w:r>
+      <w:r>
+        <w:t>Updates the information in the current main view (weekly or schedule)</w:t>
+      </w:r>
+      <w:r>
+        <w:t>.</w:t>
+      </w:r>
+    </w:p>
+    <w:p>
+      <w:pPr>
+        <w:jc w:val="both"/>
+      </w:pPr>
+      <w:r>
+        <w:rPr>
+          <w:u w:val="single"/>
+        </w:rPr>
+        <w:t xml:space="preserve">Main Success Scenario: </w:t>
+      </w:r>
+    </w:p>
+    <w:p>
+      <w:pPr>
+        <w:pStyle w:val="Prrafodelista"/>
+        <w:numPr>
+          <w:ilvl w:val="0"/>
+          <w:numId w:val="9"/>
+        </w:numPr>
+        <w:jc w:val="both"/>
+      </w:pPr>
+      <w:r>
+        <w:t xml:space="preserve">User selects an event to be </w:t>
+      </w:r>
+      <w:r>
+        <w:t>removed</w:t>
+      </w:r>
+      <w:r>
+        <w:t>.</w:t>
+      </w:r>
+    </w:p>
+    <w:p>
+      <w:pPr>
+        <w:pStyle w:val="Prrafodelista"/>
+        <w:numPr>
+          <w:ilvl w:val="0"/>
+          <w:numId w:val="9"/>
+        </w:numPr>
+        <w:jc w:val="both"/>
+      </w:pPr>
+      <w:r>
+        <w:t xml:space="preserve">User </w:t>
+      </w:r>
+      <w:r>
+        <w:t>confirms</w:t>
+      </w:r>
+      <w:r>
+        <w:t xml:space="preserve"> that he wants to delete</w:t>
+      </w:r>
+      <w:r>
+        <w:t>.</w:t>
+      </w:r>
+    </w:p>
+    <w:p>
+      <w:pPr>
+        <w:pStyle w:val="Prrafodelista"/>
+        <w:numPr>
+          <w:ilvl w:val="0"/>
+          <w:numId w:val="9"/>
+        </w:numPr>
+        <w:jc w:val="both"/>
+      </w:pPr>
+      <w:r>
+        <w:t xml:space="preserve">Event has been </w:t>
+      </w:r>
+      <w:r>
+        <w:t>removed</w:t>
+      </w:r>
+      <w:r>
+        <w:t>.</w:t>
+      </w:r>
+    </w:p>
+    <w:p>
+      <w:pPr>
+        <w:jc w:val="both"/>
+        <w:rPr>
+          <w:b/>
+          <w:bCs/>
+          <w:u w:val="single"/>
+        </w:rPr>
+      </w:pPr>
+      <w:r>
+        <w:rPr>
+          <w:b/>
+          <w:bCs/>
+          <w:u w:val="single"/>
+        </w:rPr>
+        <w:t xml:space="preserve">Use Case: Create/edit </w:t>
+      </w:r>
+      <w:r>
+        <w:rPr>
+          <w:b/>
+          <w:bCs/>
+          <w:u w:val="single"/>
+        </w:rPr>
+        <w:t>contact</w:t>
+      </w:r>
+    </w:p>
+    <w:p>
+      <w:pPr>
+        <w:jc w:val="both"/>
+      </w:pPr>
+      <w:r>
+        <w:rPr>
+          <w:u w:val="single"/>
+        </w:rPr>
+        <w:t>Id</w:t>
+      </w:r>
+      <w:r>
+        <w:t>: UC-003</w:t>
+      </w:r>
+    </w:p>
+    <w:p>
+      <w:pPr>
+        <w:jc w:val="both"/>
+      </w:pPr>
+      <w:r>
+        <w:rPr>
+          <w:u w:val="single"/>
+        </w:rPr>
+        <w:t>Description</w:t>
+      </w:r>
+      <w:r>
+        <w:t>: The user wants to create or edit a contact</w:t>
+      </w:r>
+      <w:r>
+        <w:t>.</w:t>
+      </w:r>
+    </w:p>
+    <w:p>
+      <w:pPr>
+        <w:jc w:val="both"/>
+      </w:pPr>
+      <w:r>
+        <w:rPr>
+          <w:u w:val="single"/>
+        </w:rPr>
+        <w:t>Primary Actor:</w:t>
+      </w:r>
+      <w:r>
+        <w:t xml:space="preserve"> User (the user of the system)</w:t>
+      </w:r>
+      <w:r>
+        <w:t>.</w:t>
+      </w:r>
+    </w:p>
+    <w:p>
+      <w:pPr>
+        <w:jc w:val="both"/>
+        <w:rPr>
+          <w:u w:val="single"/>
+        </w:rPr>
+      </w:pPr>
+      <w:r>
+        <w:rPr>
+          <w:u w:val="single"/>
+        </w:rPr>
+        <w:t>Stakeholders and interests</w:t>
+      </w:r>
+    </w:p>
+    <w:p>
+      <w:pPr>
+        <w:jc w:val="both"/>
+      </w:pPr>
+      <w:r>
+        <w:t>Verify event details will appear as soon as the user tries to save the information and display contact</w:t>
+      </w:r>
+      <w:r>
+        <w:t xml:space="preserve"> detail</w:t>
+      </w:r>
+      <w:r>
+        <w:t>s</w:t>
+      </w:r>
+      <w:r>
+        <w:t xml:space="preserve"> error will appear if they were not correct.</w:t>
+      </w:r>
+    </w:p>
+    <w:p>
+      <w:pPr>
+        <w:jc w:val="both"/>
+      </w:pPr>
+      <w:r>
+        <w:rPr>
+          <w:u w:val="single"/>
+        </w:rPr>
+        <w:t xml:space="preserve">Pre-conditions: </w:t>
+      </w:r>
+      <w:r>
+        <w:t>none for creation, for updating there must be a contact</w:t>
+      </w:r>
+      <w:r>
+        <w:t>.</w:t>
+      </w:r>
+    </w:p>
+    <w:p>
+      <w:pPr>
+        <w:jc w:val="both"/>
+      </w:pPr>
+      <w:r>
+        <w:rPr>
+          <w:u w:val="single"/>
+        </w:rPr>
+        <w:t xml:space="preserve">Post-conditions: </w:t>
+      </w:r>
+      <w:r>
+        <w:t>Contact</w:t>
+      </w:r>
+      <w:r>
+        <w:t xml:space="preserve"> has been created/updated</w:t>
+      </w:r>
+      <w:r>
+        <w:t>.</w:t>
+      </w:r>
+    </w:p>
+    <w:p>
+      <w:pPr>
+        <w:jc w:val="both"/>
+      </w:pPr>
+      <w:r>
+        <w:rPr>
+          <w:u w:val="single"/>
+        </w:rPr>
+        <w:t xml:space="preserve">Main Success Scenario: </w:t>
+      </w:r>
+    </w:p>
+    <w:p>
+      <w:pPr>
+        <w:pStyle w:val="Prrafodelista"/>
+        <w:numPr>
+          <w:ilvl w:val="0"/>
+          <w:numId w:val="10"/>
+        </w:numPr>
+        <w:jc w:val="both"/>
+      </w:pPr>
+      <w:r>
+        <w:t xml:space="preserve">User selects add </w:t>
+      </w:r>
+      <w:r>
+        <w:t>contact</w:t>
+      </w:r>
+      <w:r>
+        <w:t xml:space="preserve"> or selects a</w:t>
+      </w:r>
+      <w:r>
+        <w:t xml:space="preserve"> contact </w:t>
+      </w:r>
+      <w:r>
+        <w:t>to be edited</w:t>
+      </w:r>
+      <w:r>
+        <w:t>.</w:t>
+      </w:r>
+    </w:p>
+    <w:p>
+      <w:pPr>
+        <w:pStyle w:val="Prrafodelista"/>
+        <w:numPr>
+          <w:ilvl w:val="0"/>
+          <w:numId w:val="10"/>
+        </w:numPr>
+        <w:jc w:val="both"/>
+      </w:pPr>
+      <w:r>
+        <w:t xml:space="preserve">User enter </w:t>
+      </w:r>
+      <w:r>
+        <w:t>contact</w:t>
+      </w:r>
+      <w:r>
+        <w:t xml:space="preserve"> details (</w:t>
+      </w:r>
+      <w:r>
+        <w:t xml:space="preserve">first </w:t>
+      </w:r>
+      <w:r>
+        <w:t>name,</w:t>
+      </w:r>
+      <w:r>
+        <w:t xml:space="preserve"> last name and, optionally, </w:t>
+      </w:r>
+      <w:r>
+        <w:t>email and phone number)</w:t>
+      </w:r>
+      <w:r>
+        <w:t>.</w:t>
+      </w:r>
+    </w:p>
+    <w:p>
+      <w:pPr>
+        <w:pStyle w:val="Prrafodelista"/>
+        <w:numPr>
+          <w:ilvl w:val="0"/>
+          <w:numId w:val="10"/>
+        </w:numPr>
+        <w:jc w:val="both"/>
+      </w:pPr>
+      <w:r>
+        <w:t>Contact</w:t>
+      </w:r>
+      <w:r>
+        <w:t xml:space="preserve"> details verification is correct</w:t>
+      </w:r>
+      <w:r>
+        <w:t>.</w:t>
+      </w:r>
+    </w:p>
+    <w:p>
+      <w:pPr>
+        <w:pStyle w:val="Prrafodelista"/>
+        <w:numPr>
+          <w:ilvl w:val="0"/>
+          <w:numId w:val="10"/>
+        </w:numPr>
+        <w:jc w:val="both"/>
+      </w:pPr>
+      <w:r>
+        <w:t>Contact</w:t>
+      </w:r>
+      <w:r>
+        <w:t xml:space="preserve"> has been created</w:t>
+      </w:r>
+      <w:r>
+        <w:t>.</w:t>
+      </w:r>
+    </w:p>
+    <w:p>
+      <w:pPr>
+        <w:jc w:val="both"/>
+        <w:rPr>
+          <w:u w:val="single"/>
+        </w:rPr>
+      </w:pPr>
+      <w:r>
+        <w:rPr>
+          <w:u w:val="single"/>
+        </w:rPr>
+        <w:t>Variations</w:t>
+      </w:r>
+    </w:p>
+    <w:p>
+      <w:pPr>
+        <w:jc w:val="both"/>
+      </w:pPr>
+      <w:r>
+        <w:t xml:space="preserve">If the </w:t>
+      </w:r>
+      <w:r>
+        <w:t>contact</w:t>
+      </w:r>
+      <w:r>
+        <w:t xml:space="preserve"> details are not correct an exception will be </w:t>
+      </w:r>
+      <w:r>
+        <w:t>thrown,</w:t>
+      </w:r>
+      <w:r>
+        <w:t xml:space="preserve"> and the user will have to correct the details.</w:t>
+      </w:r>
+    </w:p>
+    <w:p>
+      <w:pPr>
+        <w:jc w:val="both"/>
+      </w:pPr>
+    </w:p>
+    <w:p>
+      <w:pPr>
+        <w:jc w:val="both"/>
+      </w:pPr>
+    </w:p>
+    <w:p>
+      <w:pPr>
+        <w:jc w:val="both"/>
+        <w:rPr>
+          <w:b/>
+          <w:bCs/>
+          <w:u w:val="single"/>
+        </w:rPr>
+      </w:pPr>
+      <w:r>
+        <w:rPr>
+          <w:b/>
+          <w:bCs/>
+          <w:u w:val="single"/>
+        </w:rPr>
+        <w:t xml:space="preserve">Use Case: </w:t>
+      </w:r>
+      <w:r>
+        <w:rPr>
+          <w:b/>
+          <w:bCs/>
+          <w:u w:val="single"/>
+        </w:rPr>
+        <w:t>Delete contact</w:t>
+      </w:r>
+    </w:p>
+    <w:p>
+      <w:pPr>
+        <w:jc w:val="both"/>
+      </w:pPr>
+      <w:r>
+        <w:rPr>
+          <w:u w:val="single"/>
+        </w:rPr>
+        <w:t>Id</w:t>
+      </w:r>
+      <w:r>
+        <w:t>: UC-004</w:t>
+      </w:r>
+    </w:p>
+    <w:p>
+      <w:pPr>
+        <w:jc w:val="both"/>
+      </w:pPr>
+      <w:r>
+        <w:rPr>
+          <w:u w:val="single"/>
+        </w:rPr>
+        <w:t>Description</w:t>
+      </w:r>
+      <w:r>
+        <w:t>: The user wants to delete a contact</w:t>
+      </w:r>
+      <w:r>
+        <w:t>.</w:t>
+      </w:r>
+    </w:p>
+    <w:p>
+      <w:pPr>
+        <w:jc w:val="both"/>
+      </w:pPr>
+      <w:r>
+        <w:rPr>
+          <w:u w:val="single"/>
+        </w:rPr>
+        <w:t>Primary Actor:</w:t>
+      </w:r>
+      <w:r>
+        <w:t xml:space="preserve"> User (the user of the system)</w:t>
+      </w:r>
+      <w:r>
+        <w:t>.</w:t>
+      </w:r>
+    </w:p>
+    <w:p>
+      <w:pPr>
+        <w:jc w:val="both"/>
+      </w:pPr>
+      <w:r>
+        <w:rPr>
+          <w:u w:val="single"/>
+        </w:rPr>
+        <w:t xml:space="preserve">Pre-conditions: </w:t>
+      </w:r>
+      <w:r>
+        <w:t>there must be a contact</w:t>
+      </w:r>
+      <w:r>
+        <w:t>.</w:t>
+      </w:r>
+    </w:p>
+    <w:p>
+      <w:pPr>
+        <w:jc w:val="both"/>
+      </w:pPr>
+      <w:r>
+        <w:rPr>
+          <w:u w:val="single"/>
+        </w:rPr>
+        <w:t xml:space="preserve">Post-conditions: </w:t>
+      </w:r>
+      <w:r>
+        <w:t>Contact has been deleted</w:t>
+      </w:r>
+      <w:r>
+        <w:t>.</w:t>
+      </w:r>
+    </w:p>
+    <w:p>
+      <w:pPr>
+        <w:jc w:val="both"/>
+      </w:pPr>
+      <w:r>
+        <w:rPr>
+          <w:u w:val="single"/>
+        </w:rPr>
+        <w:t xml:space="preserve">Main Success Scenario: </w:t>
+      </w:r>
+    </w:p>
+    <w:p>
+      <w:pPr>
+        <w:pStyle w:val="Prrafodelista"/>
+        <w:numPr>
+          <w:ilvl w:val="0"/>
+          <w:numId w:val="11"/>
+        </w:numPr>
+        <w:jc w:val="both"/>
+      </w:pPr>
+      <w:r>
+        <w:t>User selects a contact to be removed</w:t>
+      </w:r>
+      <w:r>
+        <w:t>.</w:t>
+      </w:r>
+    </w:p>
+    <w:p>
+      <w:pPr>
+        <w:pStyle w:val="Prrafodelista"/>
+        <w:numPr>
+          <w:ilvl w:val="0"/>
+          <w:numId w:val="11"/>
+        </w:numPr>
+        <w:jc w:val="both"/>
+      </w:pPr>
+      <w:r>
+        <w:t>User confirms that he wants to remove the contact</w:t>
+      </w:r>
+      <w:r>
+        <w:t>.</w:t>
+      </w:r>
+    </w:p>
+    <w:p>
+      <w:pPr>
+        <w:pStyle w:val="Prrafodelista"/>
+        <w:numPr>
+          <w:ilvl w:val="0"/>
+          <w:numId w:val="11"/>
+        </w:numPr>
+        <w:jc w:val="both"/>
+      </w:pPr>
+      <w:r>
+        <w:t>Contact has been removed</w:t>
+      </w:r>
+      <w:r>
+        <w:t>.</w:t>
+      </w:r>
+    </w:p>
+    <w:p>
+      <w:pPr>
+        <w:jc w:val="both"/>
+        <w:rPr>
+          <w:b/>
+          <w:bCs/>
+          <w:u w:val="single"/>
+        </w:rPr>
+      </w:pPr>
+      <w:r>
+        <w:rPr>
+          <w:b/>
+          <w:bCs/>
+          <w:u w:val="single"/>
+        </w:rPr>
+        <w:t xml:space="preserve">Use Case: </w:t>
+      </w:r>
+      <w:proofErr w:type="spellStart"/>
+      <w:r>
+        <w:rPr>
+          <w:b/>
+          <w:bCs/>
+          <w:u w:val="single"/>
+        </w:rPr>
+        <w:t>ListContacts</w:t>
+      </w:r>
+      <w:proofErr w:type="spellEnd"/>
+    </w:p>
+    <w:p>
+      <w:pPr>
+        <w:jc w:val="both"/>
+      </w:pPr>
+      <w:r>
+        <w:rPr>
+          <w:u w:val="single"/>
+        </w:rPr>
+        <w:t>Id</w:t>
+      </w:r>
+      <w:r>
+        <w:t xml:space="preserve">: </w:t>
+      </w:r>
+      <w:r>
+        <w:t>UC-</w:t>
+      </w:r>
+      <w:r>
+        <w:t>005</w:t>
+      </w:r>
+    </w:p>
+    <w:p>
+      <w:pPr>
+        <w:jc w:val="both"/>
+      </w:pPr>
+      <w:r>
+        <w:rPr>
+          <w:u w:val="single"/>
+        </w:rPr>
+        <w:t>Description</w:t>
+      </w:r>
+      <w:r>
+        <w:t xml:space="preserve">: </w:t>
+      </w:r>
+      <w:r>
+        <w:t>The user wants to see all the contacts stored in the data base.</w:t>
+      </w:r>
+    </w:p>
+    <w:p>
+      <w:pPr>
+        <w:jc w:val="both"/>
+      </w:pPr>
+      <w:r>
+        <w:rPr>
+          <w:u w:val="single"/>
+        </w:rPr>
+        <w:t>Primary Actor</w:t>
+      </w:r>
+      <w:r>
+        <w:t>: User (the user of the system)</w:t>
+      </w:r>
+      <w:r>
+        <w:t>.</w:t>
+      </w:r>
+    </w:p>
+    <w:p>
+      <w:pPr>
+        <w:jc w:val="both"/>
+      </w:pPr>
+      <w:r>
+        <w:rPr>
+          <w:u w:val="single"/>
+        </w:rPr>
+        <w:t>Pre-conditions</w:t>
+      </w:r>
+      <w:r>
+        <w:t xml:space="preserve">: </w:t>
+      </w:r>
+      <w:r>
+        <w:t>None, if there are no contacts there</w:t>
+      </w:r>
+      <w:r>
+        <w:t xml:space="preserve"> will be a message </w:t>
+      </w:r>
+      <w:r>
+        <w:t>warning about it.</w:t>
+      </w:r>
+    </w:p>
+    <w:p>
+      <w:pPr>
+        <w:jc w:val="both"/>
+      </w:pPr>
+      <w:r>
+        <w:rPr>
+          <w:u w:val="single"/>
+        </w:rPr>
+        <w:t>Post-conditions</w:t>
+      </w:r>
+      <w:r>
+        <w:t xml:space="preserve">: The user might return to the main view or might want to get more information about a contact, delete </w:t>
+      </w:r>
+      <w:r>
+        <w:t>or edit it.</w:t>
+      </w:r>
+    </w:p>
+    <w:p>
+      <w:pPr>
+        <w:jc w:val="both"/>
+        <w:rPr>
+          <w:u w:val="single"/>
+        </w:rPr>
+      </w:pPr>
+      <w:r>
+        <w:rPr>
+          <w:u w:val="single"/>
+        </w:rPr>
+        <w:t>Main Success Scenario:</w:t>
+      </w:r>
+    </w:p>
+    <w:p>
+      <w:pPr>
+        <w:pStyle w:val="Prrafodelista"/>
+        <w:numPr>
+          <w:ilvl w:val="0"/>
+          <w:numId w:val="12"/>
+        </w:numPr>
+        <w:jc w:val="both"/>
+      </w:pPr>
+      <w:r>
+        <w:t xml:space="preserve">User </w:t>
+      </w:r>
+      <w:r>
+        <w:t xml:space="preserve">clicks on the </w:t>
+      </w:r>
+      <w:r>
+        <w:t>list contacts option</w:t>
+      </w:r>
+      <w:r>
+        <w:t>.</w:t>
+      </w:r>
+    </w:p>
+    <w:p>
+      <w:pPr>
+        <w:pStyle w:val="Prrafodelista"/>
+        <w:numPr>
+          <w:ilvl w:val="0"/>
+          <w:numId w:val="12"/>
+        </w:numPr>
+        <w:jc w:val="both"/>
+      </w:pPr>
+      <w:r>
+        <w:t>Contacts are displayed in a new window</w:t>
+      </w:r>
+      <w:r>
+        <w:t>.</w:t>
+      </w:r>
+    </w:p>
+    <w:p>
+      <w:pPr>
+        <w:pStyle w:val="Prrafodelista"/>
+        <w:numPr>
+          <w:ilvl w:val="0"/>
+          <w:numId w:val="12"/>
+        </w:numPr>
+        <w:jc w:val="both"/>
+      </w:pPr>
+      <w:r>
+        <w:t>User can close the window</w:t>
+      </w:r>
+      <w:r>
+        <w:t xml:space="preserve"> or edit/delete contacts.</w:t>
+      </w:r>
+    </w:p>
+    <w:p>
+      <w:pPr>
+        <w:jc w:val="both"/>
+        <w:rPr>
+          <w:b/>
+          <w:bCs/>
+          <w:u w:val="single"/>
+        </w:rPr>
+      </w:pPr>
+      <w:r>
+        <w:rPr>
+          <w:b/>
+          <w:bCs/>
+          <w:u w:val="single"/>
+        </w:rPr>
+        <w:t xml:space="preserve">Use Case: </w:t>
+      </w:r>
+      <w:proofErr w:type="spellStart"/>
+      <w:r>
+        <w:rPr>
+          <w:b/>
+          <w:bCs/>
+          <w:u w:val="single"/>
+        </w:rPr>
+        <w:t>GetTimeUsageReport</w:t>
+      </w:r>
+      <w:proofErr w:type="spellEnd"/>
+    </w:p>
+    <w:p>
+      <w:pPr>
+        <w:jc w:val="both"/>
+      </w:pPr>
+      <w:r>
+        <w:rPr>
+          <w:u w:val="single"/>
+        </w:rPr>
+        <w:t>Id</w:t>
+      </w:r>
+      <w:r>
+        <w:t>: UC-006</w:t>
+      </w:r>
+    </w:p>
+    <w:p>
+      <w:pPr>
+        <w:jc w:val="both"/>
+      </w:pPr>
+      <w:r>
+        <w:rPr>
+          <w:u w:val="single"/>
+        </w:rPr>
+        <w:t>Description</w:t>
+      </w:r>
+      <w:r>
+        <w:t xml:space="preserve">: The user wants to get the time </w:t>
+      </w:r>
+      <w:r>
+        <w:t>usage prediction for the following 4 weeks.</w:t>
+      </w:r>
+    </w:p>
+    <w:p>
+      <w:pPr>
+        <w:jc w:val="both"/>
+      </w:pPr>
+      <w:r>
+        <w:rPr>
+          <w:u w:val="single"/>
+        </w:rPr>
+        <w:t>Primary Actor</w:t>
+      </w:r>
+      <w:r>
+        <w:t>: User (the user of the system).</w:t>
+      </w:r>
+    </w:p>
+    <w:p>
+      <w:pPr>
+        <w:jc w:val="both"/>
+      </w:pPr>
+      <w:r>
+        <w:rPr>
+          <w:u w:val="single"/>
+        </w:rPr>
+        <w:t>Main Success Scenario</w:t>
+      </w:r>
+      <w:r>
+        <w:t>:</w:t>
+      </w:r>
+    </w:p>
+    <w:p>
+      <w:pPr>
+        <w:pStyle w:val="Prrafodelista"/>
+        <w:numPr>
+          <w:ilvl w:val="0"/>
+          <w:numId w:val="14"/>
+        </w:numPr>
+        <w:jc w:val="both"/>
+      </w:pPr>
+      <w:r>
+        <w:t>User selects the option to get the time usage report</w:t>
+      </w:r>
+    </w:p>
+    <w:p>
+      <w:pPr>
+        <w:pStyle w:val="Prrafodelista"/>
+        <w:numPr>
+          <w:ilvl w:val="0"/>
+          <w:numId w:val="14"/>
+        </w:numPr>
+        <w:jc w:val="both"/>
+      </w:pPr>
+      <w:r>
+        <w:t xml:space="preserve">The system calculates </w:t>
+      </w:r>
+      <w:r>
+        <w:t>the prediction using the algorithm described in the activity diagram in part E.</w:t>
+      </w:r>
+    </w:p>
+    <w:p>
+      <w:pPr>
+        <w:pStyle w:val="Prrafodelista"/>
+        <w:numPr>
+          <w:ilvl w:val="0"/>
+          <w:numId w:val="14"/>
+        </w:numPr>
+        <w:jc w:val="both"/>
+      </w:pPr>
+      <w:r>
+        <w:t>A gra</w:t>
+      </w:r>
+      <w:r>
+        <w:t>ph w</w:t>
+      </w:r>
+      <w:r>
+        <w:t>ill be displayed with detailed information about the time prediction</w:t>
+      </w:r>
+    </w:p>
+    <w:p>
+      <w:pPr>
+        <w:jc w:val="both"/>
+      </w:pPr>
+      <w:r>
+        <w:rPr>
+          <w:u w:val="single"/>
+        </w:rPr>
+        <w:t>Variations</w:t>
+      </w:r>
+      <w:r>
+        <w:t>:</w:t>
+      </w:r>
+    </w:p>
+    <w:p>
+      <w:pPr>
+        <w:jc w:val="both"/>
+      </w:pPr>
+      <w:r>
+        <w:t>If there are</w:t>
+      </w:r>
+      <w:r>
+        <w:t xml:space="preserve"> not any event in the data base an exception will be </w:t>
+      </w:r>
+      <w:r>
+        <w:t>thrown,</w:t>
+      </w:r>
+      <w:r>
+        <w:t xml:space="preserve"> and an error message will be displayed.</w:t>
+      </w:r>
+    </w:p>
+    <w:p>
+      <w:pPr>
+        <w:jc w:val="both"/>
+        <w:rPr>
+          <w:u w:val="single"/>
+        </w:rPr>
+      </w:pPr>
+      <w:r>
+        <w:rPr>
+          <w:b/>
+          <w:bCs/>
+          <w:u w:val="single"/>
+        </w:rPr>
+        <w:lastRenderedPageBreak/>
+        <w:t xml:space="preserve">Use Case: </w:t>
+      </w:r>
+      <w:proofErr w:type="spellStart"/>
+      <w:r>
+        <w:rPr>
+          <w:b/>
+          <w:bCs/>
+          <w:u w:val="single"/>
+        </w:rPr>
+        <w:t>ChangeView</w:t>
+      </w:r>
+      <w:proofErr w:type="spellEnd"/>
+    </w:p>
+    <w:p>
+      <w:pPr>
+        <w:jc w:val="both"/>
+      </w:pPr>
+      <w:r>
+        <w:rPr>
+          <w:u w:val="single"/>
+        </w:rPr>
+        <w:t>Id</w:t>
+      </w:r>
+      <w:r>
+        <w:t>: UC-007</w:t>
+      </w:r>
+    </w:p>
+    <w:p>
+      <w:pPr>
+        <w:jc w:val="both"/>
+      </w:pPr>
+      <w:r>
+        <w:rPr>
+          <w:u w:val="single"/>
+        </w:rPr>
+        <w:t>Description</w:t>
+      </w:r>
+      <w:r>
+        <w:t>: The user wants to change from the weekly view to the schedule view or vice versa.</w:t>
+      </w:r>
+    </w:p>
+    <w:p>
+      <w:pPr>
+        <w:jc w:val="both"/>
+      </w:pPr>
+      <w:r>
+        <w:rPr>
+          <w:u w:val="single"/>
+        </w:rPr>
+        <w:t>Primary Actor</w:t>
+      </w:r>
+      <w:r>
+        <w:t>: User (the user of the system).</w:t>
+      </w:r>
+    </w:p>
+    <w:p>
+      <w:pPr>
+        <w:jc w:val="both"/>
+      </w:pPr>
+      <w:r>
+        <w:rPr>
+          <w:u w:val="single"/>
+        </w:rPr>
+        <w:t>Main Success Scenario:</w:t>
+      </w:r>
+    </w:p>
+    <w:p>
+      <w:pPr>
+        <w:pStyle w:val="Prrafodelista"/>
+        <w:numPr>
+          <w:ilvl w:val="0"/>
+          <w:numId w:val="15"/>
+        </w:numPr>
+        <w:jc w:val="both"/>
+      </w:pPr>
+      <w:r>
+        <w:t>User selects to change view</w:t>
+      </w:r>
+    </w:p>
+    <w:p>
+      <w:pPr>
+        <w:pStyle w:val="Prrafodelista"/>
+        <w:numPr>
+          <w:ilvl w:val="0"/>
+          <w:numId w:val="15"/>
+        </w:numPr>
+        <w:jc w:val="both"/>
+      </w:pPr>
+      <w:r>
+        <w:t>Current view is closed</w:t>
+      </w:r>
+    </w:p>
+    <w:p>
+      <w:pPr>
+        <w:pStyle w:val="Prrafodelista"/>
+        <w:numPr>
+          <w:ilvl w:val="0"/>
+          <w:numId w:val="15"/>
+        </w:numPr>
+        <w:jc w:val="both"/>
+      </w:pPr>
+      <w:r>
+        <w:t>New view is displayed.</w:t>
+      </w:r>
+    </w:p>
+    <w:p/>
     <w:p>
       <w:r>
         <w:br w:type="page"/>
@@ -2747,7 +4514,7 @@
           <w:numId w:val="6"/>
         </w:numPr>
       </w:pPr>
-      <w:bookmarkStart w:id="3" w:name="_Toc23879301"/>
+      <w:bookmarkStart w:id="3" w:name="_Toc24229702"/>
       <w:r>
         <w:lastRenderedPageBreak/>
         <w:t>Part C</w:t>
@@ -2765,7 +4532,7 @@
           <w:numId w:val="6"/>
         </w:numPr>
       </w:pPr>
-      <w:bookmarkStart w:id="4" w:name="_Toc23879302"/>
+      <w:bookmarkStart w:id="4" w:name="_Toc24229703"/>
       <w:r>
         <w:t>CRC table</w:t>
       </w:r>
@@ -3054,10 +4821,7 @@
             </w:pPr>
             <w:proofErr w:type="spellStart"/>
             <w:r>
-              <w:t>DAC_</w:t>
-            </w:r>
-            <w:r>
-              <w:t>Appointment</w:t>
+              <w:t>DAC_Appointment</w:t>
             </w:r>
             <w:proofErr w:type="spellEnd"/>
             <w:r>
@@ -3517,14 +5281,14 @@
               <w:t>Event and its subclasses</w:t>
             </w:r>
             <w:r>
+              <w:t xml:space="preserve"> and</w:t>
+            </w:r>
+            <w:r>
               <w:t xml:space="preserve"> </w:t>
             </w:r>
             <w:proofErr w:type="spellStart"/>
             <w:r>
-              <w:t>and</w:t>
-            </w:r>
-            <w:r>
-              <w:t xml:space="preserve"> EventEditView</w:t>
+              <w:t>EventEditView</w:t>
             </w:r>
             <w:proofErr w:type="spellEnd"/>
           </w:p>
@@ -3889,12 +5653,12 @@
       <w:tr>
         <w:tc>
           <w:tcPr>
+            <w:cnfStyle w:val="001000000000" w:firstRow="0" w:lastRow="0" w:firstColumn="1" w:lastColumn="0" w:oddVBand="0" w:evenVBand="0" w:oddHBand="0" w:evenHBand="0" w:firstRowFirstColumn="0" w:firstRowLastColumn="0" w:lastRowFirstColumn="0" w:lastRowLastColumn="0"/>
             <w:tcW w:w="2405" w:type="dxa"/>
           </w:tcPr>
           <w:p>
             <w:pPr>
               <w:jc w:val="center"/>
-              <w:cnfStyle w:val="001000000000" w:firstRow="0" w:lastRow="0" w:firstColumn="1" w:lastColumn="0" w:oddVBand="0" w:evenVBand="0" w:oddHBand="0" w:evenHBand="0" w:firstRowFirstColumn="0" w:firstRowLastColumn="0" w:lastRowFirstColumn="0" w:lastRowLastColumn="0"/>
             </w:pPr>
             <w:proofErr w:type="spellStart"/>
             <w:r>
@@ -3910,6 +5674,7 @@
           <w:p>
             <w:pPr>
               <w:jc w:val="center"/>
+              <w:cnfStyle w:val="000000000000" w:firstRow="0" w:lastRow="0" w:firstColumn="0" w:lastColumn="0" w:oddVBand="0" w:evenVBand="0" w:oddHBand="0" w:evenHBand="0" w:firstRowFirstColumn="0" w:firstRowLastColumn="0" w:lastRowFirstColumn="0" w:lastRowLastColumn="0"/>
             </w:pPr>
             <w:r>
               <w:t>Model</w:t>
@@ -3923,6 +5688,7 @@
           <w:p>
             <w:pPr>
               <w:jc w:val="center"/>
+              <w:cnfStyle w:val="000000000000" w:firstRow="0" w:lastRow="0" w:firstColumn="0" w:lastColumn="0" w:oddVBand="0" w:evenVBand="0" w:oddHBand="0" w:evenHBand="0" w:firstRowFirstColumn="0" w:firstRowLastColumn="0" w:lastRowFirstColumn="0" w:lastRowLastColumn="0"/>
             </w:pPr>
             <w:r>
               <w:t>Connects to the DDBB and obtains the information</w:t>
@@ -3936,6 +5702,7 @@
           <w:p>
             <w:pPr>
               <w:jc w:val="center"/>
+              <w:cnfStyle w:val="000000000000" w:firstRow="0" w:lastRow="0" w:firstColumn="0" w:lastColumn="0" w:oddVBand="0" w:evenVBand="0" w:oddHBand="0" w:evenHBand="0" w:firstRowFirstColumn="0" w:firstRowLastColumn="0" w:lastRowFirstColumn="0" w:lastRowLastColumn="0"/>
             </w:pPr>
             <w:r>
               <w:t>Contact</w:t>
@@ -4603,13 +6370,7 @@
               <w:cnfStyle w:val="000000100000" w:firstRow="0" w:lastRow="0" w:firstColumn="0" w:lastColumn="0" w:oddVBand="0" w:evenVBand="0" w:oddHBand="1" w:evenHBand="0" w:firstRowFirstColumn="0" w:firstRowLastColumn="0" w:lastRowFirstColumn="0" w:lastRowLastColumn="0"/>
             </w:pPr>
             <w:r>
-              <w:t xml:space="preserve">Exception thrown by the model when the </w:t>
-            </w:r>
-            <w:r>
-              <w:t>phone number</w:t>
-            </w:r>
-            <w:r>
-              <w:t xml:space="preserve"> format is not correct</w:t>
+              <w:t>Exception thrown by the model when the phone number format is not correct</w:t>
             </w:r>
           </w:p>
         </w:tc>
@@ -4669,13 +6430,7 @@
               <w:cnfStyle w:val="000000000000" w:firstRow="0" w:lastRow="0" w:firstColumn="0" w:lastColumn="0" w:oddVBand="0" w:evenVBand="0" w:oddHBand="0" w:evenHBand="0" w:firstRowFirstColumn="0" w:firstRowLastColumn="0" w:lastRowFirstColumn="0" w:lastRowLastColumn="0"/>
             </w:pPr>
             <w:r>
-              <w:t xml:space="preserve">Exception thrown by the model when the </w:t>
-            </w:r>
-            <w:r>
-              <w:t>post code</w:t>
-            </w:r>
-            <w:r>
-              <w:t xml:space="preserve"> format is not correct</w:t>
+              <w:t>Exception thrown by the model when the post code format is not correct</w:t>
             </w:r>
           </w:p>
         </w:tc>
@@ -4754,6 +6509,9 @@
               <w:jc w:val="center"/>
               <w:cnfStyle w:val="000000100000" w:firstRow="0" w:lastRow="0" w:firstColumn="0" w:lastColumn="0" w:oddVBand="0" w:evenVBand="0" w:oddHBand="1" w:evenHBand="0" w:firstRowFirstColumn="0" w:firstRowLastColumn="0" w:lastRowFirstColumn="0" w:lastRowLastColumn="0"/>
             </w:pPr>
+            <w:r>
+              <w:t>Event</w:t>
+            </w:r>
           </w:p>
         </w:tc>
       </w:tr>
@@ -4761,6 +6519,7 @@
     <w:p>
       <w:pPr>
         <w:spacing w:before="240"/>
+        <w:jc w:val="both"/>
       </w:pPr>
       <w:r>
         <w:t>*Form: I</w:t>
@@ -4774,13 +6533,16 @@
       <w:r>
         <w:t xml:space="preserve">(.cs </w:t>
       </w:r>
-      <w:proofErr w:type="gramStart"/>
-      <w:r>
-        <w:t>and .</w:t>
-      </w:r>
-      <w:proofErr w:type="gramEnd"/>
-      <w:r>
-        <w:t xml:space="preserve">designer.cs) </w:t>
+      <w:r>
+        <w:t xml:space="preserve">and </w:t>
+      </w:r>
+      <w:proofErr w:type="spellStart"/>
+      <w:r>
+        <w:t>designer.cs</w:t>
+      </w:r>
+      <w:proofErr w:type="spellEnd"/>
+      <w:r>
+        <w:t xml:space="preserve">) </w:t>
       </w:r>
       <w:r>
         <w:t xml:space="preserve">belonging </w:t>
@@ -4789,10 +6551,7 @@
         <w:t>to the same class</w:t>
       </w:r>
       <w:r>
-        <w:t xml:space="preserve"> </w:t>
-      </w:r>
-      <w:r>
-        <w:t>but on separated files fulfilling the MVC requirements.</w:t>
+        <w:t xml:space="preserve"> but on separated files fulfilling the MVC requirements.</w:t>
       </w:r>
     </w:p>
     <w:p>
@@ -4803,7 +6562,7 @@
           <w:numId w:val="6"/>
         </w:numPr>
       </w:pPr>
-      <w:bookmarkStart w:id="5" w:name="_Toc23879303"/>
+      <w:bookmarkStart w:id="5" w:name="_Toc24229704"/>
       <w:r>
         <w:t>Domain model</w:t>
       </w:r>
@@ -4860,6 +6619,9 @@
       </w:r>
     </w:p>
     <w:p>
+      <w:pPr>
+        <w:jc w:val="both"/>
+      </w:pPr>
       <w:r>
         <w:lastRenderedPageBreak/>
         <w:t xml:space="preserve">The </w:t>
@@ -4928,13 +6690,1358 @@
       </w:pPr>
     </w:p>
     <w:p>
+      <w:r>
+        <w:br w:type="page"/>
+      </w:r>
+    </w:p>
+    <w:p>
+      <w:pPr>
+        <w:pStyle w:val="Ttulo1"/>
+        <w:numPr>
+          <w:ilvl w:val="0"/>
+          <w:numId w:val="6"/>
+        </w:numPr>
+      </w:pPr>
+      <w:bookmarkStart w:id="6" w:name="_Toc24229705"/>
+      <w:r>
+        <w:lastRenderedPageBreak/>
+        <w:t>Part D – Sequence diagrams</w:t>
+      </w:r>
+      <w:bookmarkEnd w:id="6"/>
+    </w:p>
+    <w:p>
       <w:pPr>
         <w:jc w:val="center"/>
       </w:pPr>
+      <w:r>
+        <w:rPr>
+          <w:noProof/>
+        </w:rPr>
+        <w:drawing>
+          <wp:inline distT="0" distB="0" distL="0" distR="0" wp14:anchorId="57393366" wp14:editId="08A9DE67">
+            <wp:extent cx="5400040" cy="2717165"/>
+            <wp:effectExtent l="0" t="0" r="0" b="6985"/>
+            <wp:docPr id="6" name="Imagen 6"/>
+            <wp:cNvGraphicFramePr>
+              <a:graphicFrameLocks xmlns:a="http://schemas.openxmlformats.org/drawingml/2006/main" noChangeAspect="1"/>
+            </wp:cNvGraphicFramePr>
+            <a:graphic xmlns:a="http://schemas.openxmlformats.org/drawingml/2006/main">
+              <a:graphicData uri="http://schemas.openxmlformats.org/drawingml/2006/picture">
+                <pic:pic xmlns:pic="http://schemas.openxmlformats.org/drawingml/2006/picture">
+                  <pic:nvPicPr>
+                    <pic:cNvPr id="1" name=""/>
+                    <pic:cNvPicPr/>
+                  </pic:nvPicPr>
+                  <pic:blipFill>
+                    <a:blip r:embed="rId12"/>
+                    <a:stretch>
+                      <a:fillRect/>
+                    </a:stretch>
+                  </pic:blipFill>
+                  <pic:spPr>
+                    <a:xfrm>
+                      <a:off x="0" y="0"/>
+                      <a:ext cx="5400040" cy="2717165"/>
+                    </a:xfrm>
+                    <a:prstGeom prst="rect">
+                      <a:avLst/>
+                    </a:prstGeom>
+                  </pic:spPr>
+                </pic:pic>
+              </a:graphicData>
+            </a:graphic>
+          </wp:inline>
+        </w:drawing>
+      </w:r>
+    </w:p>
+    <w:p>
+      <w:pPr>
+        <w:jc w:val="both"/>
+      </w:pPr>
+      <w:r>
+        <w:t xml:space="preserve">This sequence diagram shows the </w:t>
+      </w:r>
+      <w:r>
+        <w:t>message exchange</w:t>
+      </w:r>
+      <w:r>
+        <w:t xml:space="preserve"> between de different parts of the system when creating a new event. </w:t>
+      </w:r>
+      <w:r>
+        <w:t>The sam</w:t>
+      </w:r>
+      <w:r>
+        <w:t xml:space="preserve">e process is followed when creating a contact but with its </w:t>
+      </w:r>
+      <w:r>
+        <w:t>classes.</w:t>
+      </w:r>
+    </w:p>
+    <w:p>
+      <w:pPr>
+        <w:jc w:val="center"/>
+      </w:pPr>
+      <w:r>
+        <w:rPr>
+          <w:noProof/>
+        </w:rPr>
+        <w:drawing>
+          <wp:inline distT="0" distB="0" distL="0" distR="0" wp14:anchorId="3C6403BB" wp14:editId="7B54717F">
+            <wp:extent cx="5052353" cy="2878666"/>
+            <wp:effectExtent l="0" t="0" r="0" b="0"/>
+            <wp:docPr id="7" name="Imagen 7"/>
+            <wp:cNvGraphicFramePr>
+              <a:graphicFrameLocks xmlns:a="http://schemas.openxmlformats.org/drawingml/2006/main" noChangeAspect="1"/>
+            </wp:cNvGraphicFramePr>
+            <a:graphic xmlns:a="http://schemas.openxmlformats.org/drawingml/2006/main">
+              <a:graphicData uri="http://schemas.openxmlformats.org/drawingml/2006/picture">
+                <pic:pic xmlns:pic="http://schemas.openxmlformats.org/drawingml/2006/picture">
+                  <pic:nvPicPr>
+                    <pic:cNvPr id="1" name=""/>
+                    <pic:cNvPicPr/>
+                  </pic:nvPicPr>
+                  <pic:blipFill>
+                    <a:blip r:embed="rId13"/>
+                    <a:stretch>
+                      <a:fillRect/>
+                    </a:stretch>
+                  </pic:blipFill>
+                  <pic:spPr>
+                    <a:xfrm>
+                      <a:off x="0" y="0"/>
+                      <a:ext cx="5053945" cy="2879573"/>
+                    </a:xfrm>
+                    <a:prstGeom prst="rect">
+                      <a:avLst/>
+                    </a:prstGeom>
+                  </pic:spPr>
+                </pic:pic>
+              </a:graphicData>
+            </a:graphic>
+          </wp:inline>
+        </w:drawing>
+      </w:r>
+    </w:p>
+    <w:p>
+      <w:pPr>
+        <w:jc w:val="both"/>
+      </w:pPr>
+      <w:r>
+        <w:t xml:space="preserve">This second diagram </w:t>
+      </w:r>
+      <w:r>
+        <w:t xml:space="preserve">shows the messages </w:t>
+      </w:r>
+      <w:r>
+        <w:t>when trying to delete an event</w:t>
+      </w:r>
+      <w:r>
+        <w:t xml:space="preserve">, as in the previous case it works for </w:t>
+      </w:r>
+      <w:r>
+        <w:t>deleting a contact too.</w:t>
+      </w:r>
+    </w:p>
+    <w:p>
+      <w:pPr>
+        <w:jc w:val="both"/>
+      </w:pPr>
+    </w:p>
+    <w:p>
+      <w:pPr>
+        <w:jc w:val="both"/>
+      </w:pPr>
+    </w:p>
+    <w:p>
+      <w:pPr>
+        <w:jc w:val="both"/>
+      </w:pPr>
+    </w:p>
+    <w:p>
+      <w:pPr>
+        <w:jc w:val="both"/>
+      </w:pPr>
+    </w:p>
+    <w:p>
+      <w:pPr>
+        <w:jc w:val="both"/>
+      </w:pPr>
+    </w:p>
+    <w:p>
+      <w:pPr>
+        <w:jc w:val="both"/>
+      </w:pPr>
+    </w:p>
+    <w:p>
+      <w:pPr>
+        <w:jc w:val="both"/>
+      </w:pPr>
+    </w:p>
+    <w:p>
+      <w:pPr>
+        <w:jc w:val="both"/>
+      </w:pPr>
+      <w:r>
+        <w:t xml:space="preserve">This is the </w:t>
+      </w:r>
+      <w:r>
+        <w:t xml:space="preserve">sequence diagram when the user </w:t>
+      </w:r>
+      <w:proofErr w:type="gramStart"/>
+      <w:r>
+        <w:t>want</w:t>
+      </w:r>
+      <w:proofErr w:type="gramEnd"/>
+      <w:r>
+        <w:t xml:space="preserve"> to change the main view:</w:t>
+      </w:r>
+    </w:p>
+    <w:p>
+      <w:pPr>
+        <w:jc w:val="center"/>
+      </w:pPr>
+      <w:r>
+        <w:rPr>
+          <w:noProof/>
+        </w:rPr>
+        <w:drawing>
+          <wp:inline distT="0" distB="0" distL="0" distR="0" wp14:anchorId="654DCC36" wp14:editId="53FA1322">
+            <wp:extent cx="4833257" cy="3261198"/>
+            <wp:effectExtent l="0" t="0" r="5715" b="0"/>
+            <wp:docPr id="9" name="Imagen 9"/>
+            <wp:cNvGraphicFramePr>
+              <a:graphicFrameLocks xmlns:a="http://schemas.openxmlformats.org/drawingml/2006/main" noChangeAspect="1"/>
+            </wp:cNvGraphicFramePr>
+            <a:graphic xmlns:a="http://schemas.openxmlformats.org/drawingml/2006/main">
+              <a:graphicData uri="http://schemas.openxmlformats.org/drawingml/2006/picture">
+                <pic:pic xmlns:pic="http://schemas.openxmlformats.org/drawingml/2006/picture">
+                  <pic:nvPicPr>
+                    <pic:cNvPr id="1" name=""/>
+                    <pic:cNvPicPr/>
+                  </pic:nvPicPr>
+                  <pic:blipFill>
+                    <a:blip r:embed="rId14"/>
+                    <a:stretch>
+                      <a:fillRect/>
+                    </a:stretch>
+                  </pic:blipFill>
+                  <pic:spPr>
+                    <a:xfrm>
+                      <a:off x="0" y="0"/>
+                      <a:ext cx="4834667" cy="3262149"/>
+                    </a:xfrm>
+                    <a:prstGeom prst="rect">
+                      <a:avLst/>
+                    </a:prstGeom>
+                  </pic:spPr>
+                </pic:pic>
+              </a:graphicData>
+            </a:graphic>
+          </wp:inline>
+        </w:drawing>
+      </w:r>
+    </w:p>
+    <w:p>
+      <w:pPr>
+        <w:jc w:val="both"/>
+      </w:pPr>
+      <w:r>
+        <w:t>This is the message exchange between classes when displaying the contact list:</w:t>
+      </w:r>
+    </w:p>
+    <w:p>
+      <w:pPr>
+        <w:jc w:val="center"/>
+      </w:pPr>
+      <w:r>
+        <w:rPr>
+          <w:noProof/>
+        </w:rPr>
+        <w:drawing>
+          <wp:inline distT="0" distB="0" distL="0" distR="0" wp14:anchorId="06C6E68D" wp14:editId="3AAD1FE1">
+            <wp:extent cx="5400040" cy="2208530"/>
+            <wp:effectExtent l="0" t="0" r="0" b="1270"/>
+            <wp:docPr id="8" name="Imagen 8"/>
+            <wp:cNvGraphicFramePr>
+              <a:graphicFrameLocks xmlns:a="http://schemas.openxmlformats.org/drawingml/2006/main" noChangeAspect="1"/>
+            </wp:cNvGraphicFramePr>
+            <a:graphic xmlns:a="http://schemas.openxmlformats.org/drawingml/2006/main">
+              <a:graphicData uri="http://schemas.openxmlformats.org/drawingml/2006/picture">
+                <pic:pic xmlns:pic="http://schemas.openxmlformats.org/drawingml/2006/picture">
+                  <pic:nvPicPr>
+                    <pic:cNvPr id="1" name=""/>
+                    <pic:cNvPicPr/>
+                  </pic:nvPicPr>
+                  <pic:blipFill>
+                    <a:blip r:embed="rId15"/>
+                    <a:stretch>
+                      <a:fillRect/>
+                    </a:stretch>
+                  </pic:blipFill>
+                  <pic:spPr>
+                    <a:xfrm>
+                      <a:off x="0" y="0"/>
+                      <a:ext cx="5400040" cy="2208530"/>
+                    </a:xfrm>
+                    <a:prstGeom prst="rect">
+                      <a:avLst/>
+                    </a:prstGeom>
+                  </pic:spPr>
+                </pic:pic>
+              </a:graphicData>
+            </a:graphic>
+          </wp:inline>
+        </w:drawing>
+      </w:r>
+    </w:p>
+    <w:p>
+      <w:pPr>
+        <w:jc w:val="both"/>
+      </w:pPr>
+      <w:r>
+        <w:t>And the last one, the sequence diagram when displaying the time usage report:</w:t>
+      </w:r>
+    </w:p>
+    <w:p>
+      <w:pPr>
+        <w:jc w:val="center"/>
+      </w:pPr>
+      <w:r>
+        <w:rPr>
+          <w:noProof/>
+        </w:rPr>
+        <w:lastRenderedPageBreak/>
+        <w:drawing>
+          <wp:inline distT="0" distB="0" distL="0" distR="0" wp14:anchorId="0FF4ABFC" wp14:editId="34D3D998">
+            <wp:extent cx="4876800" cy="2069084"/>
+            <wp:effectExtent l="0" t="0" r="0" b="7620"/>
+            <wp:docPr id="10" name="Imagen 10"/>
+            <wp:cNvGraphicFramePr>
+              <a:graphicFrameLocks xmlns:a="http://schemas.openxmlformats.org/drawingml/2006/main" noChangeAspect="1"/>
+            </wp:cNvGraphicFramePr>
+            <a:graphic xmlns:a="http://schemas.openxmlformats.org/drawingml/2006/main">
+              <a:graphicData uri="http://schemas.openxmlformats.org/drawingml/2006/picture">
+                <pic:pic xmlns:pic="http://schemas.openxmlformats.org/drawingml/2006/picture">
+                  <pic:nvPicPr>
+                    <pic:cNvPr id="1" name=""/>
+                    <pic:cNvPicPr/>
+                  </pic:nvPicPr>
+                  <pic:blipFill>
+                    <a:blip r:embed="rId16"/>
+                    <a:stretch>
+                      <a:fillRect/>
+                    </a:stretch>
+                  </pic:blipFill>
+                  <pic:spPr>
+                    <a:xfrm>
+                      <a:off x="0" y="0"/>
+                      <a:ext cx="4882804" cy="2071631"/>
+                    </a:xfrm>
+                    <a:prstGeom prst="rect">
+                      <a:avLst/>
+                    </a:prstGeom>
+                  </pic:spPr>
+                </pic:pic>
+              </a:graphicData>
+            </a:graphic>
+          </wp:inline>
+        </w:drawing>
+      </w:r>
+    </w:p>
+    <w:p>
+      <w:pPr>
+        <w:pStyle w:val="Ttulo1"/>
+        <w:numPr>
+          <w:ilvl w:val="0"/>
+          <w:numId w:val="6"/>
+        </w:numPr>
+      </w:pPr>
+      <w:bookmarkStart w:id="7" w:name="_Toc24229706"/>
+      <w:r>
+        <w:t>Part E – Activity Diagram</w:t>
+      </w:r>
+      <w:bookmarkEnd w:id="7"/>
+    </w:p>
+    <w:p>
+      <w:r>
+        <w:t xml:space="preserve">This is the activity diagram describing the </w:t>
+      </w:r>
+      <w:r>
+        <w:t>time usage prediction algorithm:</w:t>
+      </w:r>
+    </w:p>
+    <w:p>
+      <w:r>
+        <w:rPr>
+          <w:noProof/>
+        </w:rPr>
+        <w:drawing>
+          <wp:inline distT="0" distB="0" distL="0" distR="0" wp14:anchorId="0336FE60" wp14:editId="3F8B9B55">
+            <wp:extent cx="5400040" cy="3697605"/>
+            <wp:effectExtent l="0" t="0" r="0" b="0"/>
+            <wp:docPr id="5" name="Imagen 5"/>
+            <wp:cNvGraphicFramePr>
+              <a:graphicFrameLocks xmlns:a="http://schemas.openxmlformats.org/drawingml/2006/main" noChangeAspect="1"/>
+            </wp:cNvGraphicFramePr>
+            <a:graphic xmlns:a="http://schemas.openxmlformats.org/drawingml/2006/main">
+              <a:graphicData uri="http://schemas.openxmlformats.org/drawingml/2006/picture">
+                <pic:pic xmlns:pic="http://schemas.openxmlformats.org/drawingml/2006/picture">
+                  <pic:nvPicPr>
+                    <pic:cNvPr id="1" name=""/>
+                    <pic:cNvPicPr/>
+                  </pic:nvPicPr>
+                  <pic:blipFill>
+                    <a:blip r:embed="rId17"/>
+                    <a:stretch>
+                      <a:fillRect/>
+                    </a:stretch>
+                  </pic:blipFill>
+                  <pic:spPr>
+                    <a:xfrm>
+                      <a:off x="0" y="0"/>
+                      <a:ext cx="5400040" cy="3697605"/>
+                    </a:xfrm>
+                    <a:prstGeom prst="rect">
+                      <a:avLst/>
+                    </a:prstGeom>
+                  </pic:spPr>
+                </pic:pic>
+              </a:graphicData>
+            </a:graphic>
+          </wp:inline>
+        </w:drawing>
+      </w:r>
+    </w:p>
+    <w:p>
+      <w:r>
+        <w:br w:type="page"/>
+      </w:r>
+    </w:p>
+    <w:p>
+      <w:pPr>
+        <w:pStyle w:val="Ttulo1"/>
+        <w:numPr>
+          <w:ilvl w:val="0"/>
+          <w:numId w:val="6"/>
+        </w:numPr>
+      </w:pPr>
+      <w:bookmarkStart w:id="8" w:name="_Toc24229707"/>
+      <w:r>
+        <w:lastRenderedPageBreak/>
+        <w:t>Part F – Reports</w:t>
+      </w:r>
+      <w:bookmarkEnd w:id="8"/>
+    </w:p>
+    <w:p>
+      <w:pPr>
+        <w:rPr>
+          <w:b/>
+          <w:bCs/>
+        </w:rPr>
+      </w:pPr>
+      <w:r>
+        <w:rPr>
+          <w:b/>
+          <w:bCs/>
+        </w:rPr>
+        <w:t xml:space="preserve">DESIGN </w:t>
+      </w:r>
+      <w:r>
+        <w:rPr>
+          <w:b/>
+          <w:bCs/>
+        </w:rPr>
+        <w:t>DECISIONS REPORT</w:t>
+      </w:r>
+    </w:p>
+    <w:p>
+      <w:pPr>
+        <w:jc w:val="both"/>
+      </w:pPr>
+      <w:r>
+        <w:t xml:space="preserve">The decisions taken </w:t>
+      </w:r>
+      <w:r>
+        <w:t xml:space="preserve">for the design of the time management and reporting tool have been taken </w:t>
+      </w:r>
+      <w:r>
+        <w:t xml:space="preserve">aiming </w:t>
+      </w:r>
+      <w:r>
+        <w:t xml:space="preserve">the best performance of the system </w:t>
+      </w:r>
+      <w:r>
+        <w:t>with both a good UI and UX</w:t>
+      </w:r>
+      <w:r>
+        <w:t xml:space="preserve"> and a good code maintainability as well as good readability of the code.</w:t>
+      </w:r>
+    </w:p>
+    <w:p>
+      <w:pPr>
+        <w:jc w:val="both"/>
+      </w:pPr>
+      <w:r>
+        <w:t>Firstly, the requirements have bee</w:t>
+      </w:r>
+      <w:r>
+        <w:t>n</w:t>
+      </w:r>
+      <w:r>
+        <w:t xml:space="preserve"> written</w:t>
+      </w:r>
+      <w:r>
+        <w:t xml:space="preserve"> </w:t>
+      </w:r>
+      <w:r>
+        <w:t>fulfilling</w:t>
+      </w:r>
+      <w:r>
+        <w:t xml:space="preserve"> </w:t>
+      </w:r>
+      <w:r>
+        <w:t xml:space="preserve">the different functions </w:t>
+      </w:r>
+      <w:r>
+        <w:t xml:space="preserve">that </w:t>
+      </w:r>
+      <w:r>
+        <w:t>would give the user a</w:t>
+      </w:r>
+      <w:r>
+        <w:t xml:space="preserve">n enjoyable </w:t>
+      </w:r>
+      <w:r>
+        <w:t xml:space="preserve">experience when using </w:t>
+      </w:r>
+      <w:r>
+        <w:t xml:space="preserve">the system. The decision of implementing a data base instead of using </w:t>
+      </w:r>
+      <w:r>
+        <w:t xml:space="preserve">XML files </w:t>
+      </w:r>
+      <w:r>
+        <w:t xml:space="preserve">is due to the fact </w:t>
+      </w:r>
+      <w:r>
+        <w:t xml:space="preserve">found in the book </w:t>
+      </w:r>
+      <w:r>
+        <w:rPr>
+          <w:i/>
+          <w:iCs/>
+        </w:rPr>
+        <w:t>Effective XML: 50 Specific Ways to Improve Your XML</w:t>
+      </w:r>
+      <w:r>
+        <w:t xml:space="preserve">: </w:t>
+      </w:r>
+      <w:r>
+        <w:t>“XML is not a database. It was never meant to be a database. It is never going to be a database. Relational databases are proven technology with more than 20 years of implementation experience. They are solid, stable, useful products. They are not going away. XML is a very useful technology for moving data between different databases or between databases and other programs. However, it is not itself a database. Don't use it like one. “</w:t>
+      </w:r>
+    </w:p>
+    <w:p>
+      <w:pPr>
+        <w:jc w:val="both"/>
+      </w:pPr>
+      <w:r>
+        <w:t xml:space="preserve">Secondly, the </w:t>
+      </w:r>
+      <w:r>
+        <w:t xml:space="preserve">use case diagrams as well </w:t>
+      </w:r>
+      <w:r>
+        <w:t xml:space="preserve">as the sequence diagrams and the activity diagram have been designed in order to provide </w:t>
+      </w:r>
+      <w:r>
+        <w:t>ease of implementation in the future</w:t>
+      </w:r>
+      <w:r>
+        <w:t xml:space="preserve">. </w:t>
+      </w:r>
+      <w:r>
+        <w:t xml:space="preserve">All of them </w:t>
+      </w:r>
+      <w:r>
+        <w:t xml:space="preserve">try to give detailed information about how the implementation should </w:t>
+      </w:r>
+      <w:r>
+        <w:t>be</w:t>
+      </w:r>
+      <w:r>
+        <w:t xml:space="preserve"> and </w:t>
+      </w:r>
+      <w:r>
+        <w:t>primarly</w:t>
+      </w:r>
+      <w:r>
+        <w:t xml:space="preserve"> those parts that may lead to a confusion when it comes to </w:t>
+      </w:r>
+      <w:r>
+        <w:t>programming</w:t>
+      </w:r>
+      <w:r>
+        <w:t>, such as algorithms or the process to access data</w:t>
+      </w:r>
+      <w:r>
+        <w:t xml:space="preserve"> keeping </w:t>
+      </w:r>
+      <w:r>
+        <w:t xml:space="preserve">the code in separated layers as explained </w:t>
+      </w:r>
+      <w:r>
+        <w:t>ahead.</w:t>
+      </w:r>
+    </w:p>
+    <w:p>
+      <w:pPr>
+        <w:jc w:val="both"/>
+      </w:pPr>
+      <w:r>
+        <w:t>T</w:t>
+      </w:r>
+      <w:r>
+        <w:t>hirdly</w:t>
+      </w:r>
+      <w:r>
+        <w:t>, the decision</w:t>
+      </w:r>
+      <w:r>
+        <w:t>s</w:t>
+      </w:r>
+      <w:r>
+        <w:t xml:space="preserve"> taken on the domain model for the im</w:t>
+      </w:r>
+      <w:r>
+        <w:t xml:space="preserve">plementation of the different </w:t>
+      </w:r>
+      <w:r>
+        <w:t>classes belonging to the model</w:t>
+      </w:r>
+      <w:r>
+        <w:t xml:space="preserve">. These decisions </w:t>
+      </w:r>
+      <w:r>
+        <w:t>have been taken following</w:t>
+      </w:r>
+      <w:r>
+        <w:t xml:space="preserve"> some design patterns in order to get a better i</w:t>
+      </w:r>
+      <w:r>
+        <w:t xml:space="preserve">mplementation </w:t>
+      </w:r>
+      <w:proofErr w:type="gramStart"/>
+      <w:r>
+        <w:t>later on</w:t>
+      </w:r>
+      <w:proofErr w:type="gramEnd"/>
+      <w:r>
+        <w:t xml:space="preserve">: </w:t>
+      </w:r>
+      <w:r>
+        <w:t xml:space="preserve">MVC </w:t>
+      </w:r>
+      <w:r>
+        <w:t>pattern</w:t>
+      </w:r>
+      <w:r>
+        <w:t>, unique access to dat</w:t>
+      </w:r>
+      <w:r>
+        <w:t>a</w:t>
+      </w:r>
+      <w:r>
+        <w:t>, code readabilit</w:t>
+      </w:r>
+      <w:r>
+        <w:t>y, code reusability and code maintenance</w:t>
+      </w:r>
+      <w:r>
+        <w:t>.</w:t>
+      </w:r>
+    </w:p>
+    <w:p>
+      <w:pPr>
+        <w:jc w:val="both"/>
+      </w:pPr>
+      <w:r>
+        <w:t xml:space="preserve">The MVC </w:t>
+      </w:r>
+      <w:r>
+        <w:t>pattern</w:t>
+      </w:r>
+      <w:r>
+        <w:t xml:space="preserve"> </w:t>
+      </w:r>
+      <w:r>
+        <w:t xml:space="preserve">is shown in the CRC table where we can see all the different classes </w:t>
+      </w:r>
+      <w:r>
+        <w:t>divided in the 3 different types</w:t>
+      </w:r>
+      <w:r>
+        <w:t xml:space="preserve"> (model, view or controller).</w:t>
+      </w:r>
+      <w:r>
+        <w:t xml:space="preserve"> The model part will be described in the following paragraphs but for the </w:t>
+      </w:r>
+      <w:r>
+        <w:t>view and the controller</w:t>
+      </w:r>
+      <w:r>
+        <w:t xml:space="preserve">, thanks to C# partial classes we can divide the code into 2 separated files implementing </w:t>
+      </w:r>
+      <w:r>
+        <w:t>a partial class</w:t>
+      </w:r>
+      <w:r>
+        <w:t>. Then, we will have the code</w:t>
+      </w:r>
+      <w:r>
+        <w:t xml:space="preserve"> for the controller in the .cs file and the code for the </w:t>
+      </w:r>
+      <w:r>
+        <w:t xml:space="preserve">view in </w:t>
+      </w:r>
+      <w:proofErr w:type="gramStart"/>
+      <w:r>
+        <w:t>the .</w:t>
+      </w:r>
+      <w:proofErr w:type="spellStart"/>
+      <w:proofErr w:type="gramEnd"/>
+      <w:r>
+        <w:t>designer.cs</w:t>
+      </w:r>
+      <w:proofErr w:type="spellEnd"/>
+      <w:r>
+        <w:t xml:space="preserve"> file as explained in part C.</w:t>
+      </w:r>
+    </w:p>
+    <w:p>
+      <w:pPr>
+        <w:jc w:val="both"/>
+      </w:pPr>
+      <w:r>
+        <w:t>The model</w:t>
+      </w:r>
+      <w:r>
+        <w:t xml:space="preserve"> part is detailed in the </w:t>
+      </w:r>
+      <w:r>
+        <w:t xml:space="preserve">domain model </w:t>
+      </w:r>
+      <w:r>
+        <w:t xml:space="preserve">and is in this </w:t>
+      </w:r>
+      <w:r>
+        <w:t>class diagram</w:t>
+      </w:r>
+      <w:r>
+        <w:t xml:space="preserve"> where we ensure a unique access to data by using a </w:t>
+      </w:r>
+      <w:r>
+        <w:t xml:space="preserve">DAC (Data Access Component) class for every object that needs to store data in the data base. </w:t>
+      </w:r>
+      <w:r>
+        <w:t xml:space="preserve">In the Data Access Component classes is where </w:t>
+      </w:r>
+      <w:r>
+        <w:t>the connection to the data base is done</w:t>
+      </w:r>
+      <w:r>
+        <w:t xml:space="preserve"> and where the different types of SQL queries are performed</w:t>
+      </w:r>
+      <w:r>
+        <w:t xml:space="preserve">. The methods will return Boolean values </w:t>
+      </w:r>
+      <w:r>
+        <w:t xml:space="preserve">with the result of insert, update or delete queries or </w:t>
+      </w:r>
+      <w:r>
+        <w:t xml:space="preserve">lists containing the </w:t>
+      </w:r>
+      <w:r>
+        <w:t xml:space="preserve">information in the different rows to the </w:t>
+      </w:r>
+      <w:r>
+        <w:t>model class that can be called by the c</w:t>
+      </w:r>
+      <w:r>
+        <w:t>ontroller</w:t>
+      </w:r>
+      <w:r>
+        <w:t xml:space="preserve">. This classes are only called by the methods in the </w:t>
+      </w:r>
+      <w:r>
+        <w:t>model class that will be called by the controller</w:t>
+      </w:r>
+      <w:r>
+        <w:t xml:space="preserve">, </w:t>
+      </w:r>
+      <w:r>
+        <w:t>in order to ensure that in the implementation</w:t>
+      </w:r>
+      <w:r>
+        <w:t>, this classes will have package visibility</w:t>
+      </w:r>
+      <w:r>
+        <w:t>.</w:t>
+      </w:r>
+      <w:r>
+        <w:t xml:space="preserve"> We are also </w:t>
+      </w:r>
+      <w:r>
+        <w:t xml:space="preserve">fulfilling one of the characteristics of </w:t>
+      </w:r>
+      <w:proofErr w:type="gramStart"/>
+      <w:r>
+        <w:t>Object Oriented</w:t>
+      </w:r>
+      <w:proofErr w:type="gramEnd"/>
+      <w:r>
+        <w:t xml:space="preserve"> Design, a class </w:t>
+      </w:r>
+      <w:r>
+        <w:t>must have only on purpose.</w:t>
+      </w:r>
+    </w:p>
+    <w:p>
+      <w:pPr>
+        <w:jc w:val="both"/>
+      </w:pPr>
+      <w:r>
+        <w:t xml:space="preserve">We </w:t>
+      </w:r>
+      <w:r>
+        <w:t>can ensure code</w:t>
+      </w:r>
+      <w:r>
+        <w:t xml:space="preserve"> reusability,</w:t>
+      </w:r>
+      <w:r>
+        <w:t xml:space="preserve"> readability and maintenance</w:t>
+      </w:r>
+      <w:r>
+        <w:t xml:space="preserve"> </w:t>
+      </w:r>
+      <w:r>
+        <w:t xml:space="preserve">by using </w:t>
+      </w:r>
+      <w:r>
+        <w:t>inheritance</w:t>
+      </w:r>
+      <w:r>
+        <w:t>.</w:t>
+      </w:r>
+      <w:r>
+        <w:t xml:space="preserve"> </w:t>
+      </w:r>
+      <w:r>
+        <w:t xml:space="preserve">All events have </w:t>
+      </w:r>
+      <w:r>
+        <w:t>some</w:t>
+      </w:r>
+      <w:r>
+        <w:t xml:space="preserve"> common attributes and methods that will be implemented only once so we don’t need to copy and paste the code and </w:t>
+      </w:r>
+      <w:r>
+        <w:t xml:space="preserve">therefore </w:t>
+      </w:r>
+      <w:r>
+        <w:t>is</w:t>
+      </w:r>
+      <w:r>
+        <w:t xml:space="preserve"> also</w:t>
+      </w:r>
+      <w:r>
+        <w:t xml:space="preserve"> easier</w:t>
+      </w:r>
+      <w:r>
+        <w:t xml:space="preserve"> </w:t>
+      </w:r>
+      <w:r>
+        <w:t xml:space="preserve">to maintain, only </w:t>
+      </w:r>
+      <w:r>
+        <w:t>one</w:t>
+      </w:r>
+      <w:r>
+        <w:t xml:space="preserve"> file will need to be changed.</w:t>
+      </w:r>
+      <w:r>
+        <w:t xml:space="preserve"> Each event specific characteristics and methods will be implemented </w:t>
+      </w:r>
+      <w:r>
+        <w:t>in the subclasses</w:t>
+      </w:r>
+      <w:r>
+        <w:t xml:space="preserve"> because they are different for each of them</w:t>
+      </w:r>
+      <w:r>
+        <w:t xml:space="preserve">. </w:t>
+      </w:r>
+      <w:r>
+        <w:t>The event class is abstract</w:t>
+      </w:r>
+      <w:r>
+        <w:t xml:space="preserve"> so it cannot be instantiated</w:t>
+      </w:r>
+      <w:r>
+        <w:t xml:space="preserve">, </w:t>
+      </w:r>
+      <w:r>
+        <w:t>because of the necessity of specifying the event type every time we create an event</w:t>
+      </w:r>
+      <w:r>
+        <w:t>.</w:t>
+      </w:r>
+    </w:p>
+    <w:p>
+      <w:pPr>
+        <w:jc w:val="both"/>
+      </w:pPr>
+      <w:r>
+        <w:lastRenderedPageBreak/>
+        <w:t xml:space="preserve">And finally, we are using an interface </w:t>
+      </w:r>
+      <w:r>
+        <w:t xml:space="preserve">that needs to be implemented by all the DAC classes to make sure that all of them provide </w:t>
+      </w:r>
+      <w:r>
+        <w:t>the main 4 methods for a DDBB: Create, Read, Update and Delete (CRUD).</w:t>
+      </w:r>
+      <w:r>
+        <w:t xml:space="preserve"> </w:t>
+      </w:r>
+    </w:p>
+    <w:p>
+      <w:pPr>
+        <w:jc w:val="both"/>
+      </w:pPr>
+      <w:r>
+        <w:t xml:space="preserve">In this part has also been included a simple domain model for the exceptions so that the </w:t>
+      </w:r>
+      <w:r>
+        <w:t>program flow is more controlled.</w:t>
+      </w:r>
+    </w:p>
+    <w:p>
+      <w:pPr>
+        <w:jc w:val="both"/>
+      </w:pPr>
+      <w:r>
+        <w:t xml:space="preserve">The last part corresponds to </w:t>
+      </w:r>
+      <w:r>
+        <w:t xml:space="preserve">the </w:t>
+      </w:r>
+      <w:r>
+        <w:t xml:space="preserve">activity diagram </w:t>
+      </w:r>
+      <w:r>
+        <w:t>describing the time prediction algorithm</w:t>
+      </w:r>
+      <w:r>
+        <w:t xml:space="preserve"> </w:t>
+      </w:r>
+      <w:r>
+        <w:t xml:space="preserve">describes the </w:t>
+      </w:r>
+      <w:r>
+        <w:t>flow the algorithm should follow when running but it</w:t>
+      </w:r>
+      <w:r>
+        <w:t xml:space="preserve"> is an implementation decision the data structures and methods which will be used to do so.</w:t>
+      </w:r>
+    </w:p>
+    <w:p>
+      <w:r>
+        <w:br w:type="page"/>
+      </w:r>
+    </w:p>
+    <w:p>
+      <w:pPr>
+        <w:jc w:val="both"/>
+        <w:rPr>
+          <w:b/>
+          <w:bCs/>
+        </w:rPr>
+      </w:pPr>
+      <w:r>
+        <w:rPr>
+          <w:b/>
+          <w:bCs/>
+        </w:rPr>
+        <w:lastRenderedPageBreak/>
+        <w:t xml:space="preserve">SUITABILITY </w:t>
+      </w:r>
+      <w:r>
+        <w:rPr>
+          <w:b/>
+          <w:bCs/>
+        </w:rPr>
+        <w:t>EVALUATION FOR IMPLEMENTATION</w:t>
+      </w:r>
+    </w:p>
+    <w:p>
+      <w:pPr>
+        <w:jc w:val="both"/>
+      </w:pPr>
+      <w:r>
+        <w:t xml:space="preserve">The </w:t>
+      </w:r>
+      <w:r>
+        <w:t>suitability evaluation for the implementation of this designed will be done going through the different parts of th</w:t>
+      </w:r>
+      <w:r>
+        <w:t>is design.</w:t>
+      </w:r>
+    </w:p>
+    <w:p>
+      <w:pPr>
+        <w:jc w:val="both"/>
+      </w:pPr>
+      <w:r>
+        <w:t>Firstly,</w:t>
+      </w:r>
+      <w:r>
+        <w:t xml:space="preserve"> the requirements</w:t>
+      </w:r>
+      <w:r>
+        <w:t xml:space="preserve"> have </w:t>
+      </w:r>
+      <w:r>
+        <w:t>been written gi</w:t>
+      </w:r>
+      <w:r>
+        <w:t xml:space="preserve">ving </w:t>
+      </w:r>
+      <w:r>
+        <w:t xml:space="preserve">enough details to fulfil the </w:t>
+      </w:r>
+      <w:r>
+        <w:t xml:space="preserve">problem statement given for this </w:t>
+      </w:r>
+      <w:r>
+        <w:t xml:space="preserve">system. Furthermore, </w:t>
+      </w:r>
+      <w:r>
+        <w:t xml:space="preserve">a data base entity-relation model has been provided </w:t>
+      </w:r>
+      <w:r>
+        <w:t xml:space="preserve">so that the programmer </w:t>
+      </w:r>
+      <w:r>
+        <w:t>does not have to take those decisions on his own.</w:t>
+      </w:r>
+      <w:r>
+        <w:t xml:space="preserve"> It </w:t>
+      </w:r>
+      <w:r>
+        <w:t xml:space="preserve">is </w:t>
+      </w:r>
+      <w:proofErr w:type="gramStart"/>
+      <w:r>
+        <w:t>similar to</w:t>
+      </w:r>
+      <w:proofErr w:type="gramEnd"/>
+      <w:r>
+        <w:t xml:space="preserve"> the domain model so that </w:t>
+      </w:r>
+      <w:r>
+        <w:t>is easier to transform the data base information into objects in the system.</w:t>
+      </w:r>
+    </w:p>
+    <w:p>
+      <w:pPr>
+        <w:jc w:val="both"/>
+      </w:pPr>
+      <w:r>
+        <w:t>Secondly, the use case diagram</w:t>
+      </w:r>
+      <w:r>
+        <w:t xml:space="preserve"> and the use cases’ descriptions</w:t>
+      </w:r>
+      <w:r>
+        <w:t xml:space="preserve">, the use case diagrams </w:t>
+      </w:r>
+      <w:r>
+        <w:t>are</w:t>
+      </w:r>
+      <w:r>
+        <w:t xml:space="preserve"> </w:t>
+      </w:r>
+      <w:r>
+        <w:t xml:space="preserve">showing clearly the different functionalities that the program </w:t>
+      </w:r>
+      <w:r>
+        <w:t xml:space="preserve">will need to </w:t>
+      </w:r>
+      <w:r>
+        <w:t>provide the user</w:t>
+      </w:r>
+      <w:r>
+        <w:t xml:space="preserve">. Besides it includes some use cases </w:t>
+      </w:r>
+      <w:r>
+        <w:t xml:space="preserve">specifying where data validation is needed. </w:t>
+      </w:r>
+      <w:r>
+        <w:t xml:space="preserve">The descriptions </w:t>
+      </w:r>
+      <w:r>
+        <w:t xml:space="preserve">are simple </w:t>
+      </w:r>
+      <w:r>
+        <w:t xml:space="preserve">as well as the </w:t>
+      </w:r>
+      <w:r>
+        <w:t>system,</w:t>
+      </w:r>
+      <w:r>
+        <w:t xml:space="preserve"> so they do not need too much detail.</w:t>
+      </w:r>
+    </w:p>
+    <w:p>
+      <w:pPr>
+        <w:jc w:val="both"/>
+      </w:pPr>
+      <w:r>
+        <w:t>The third part is</w:t>
+      </w:r>
+      <w:r>
+        <w:t xml:space="preserve"> related to the classes</w:t>
+      </w:r>
+      <w:r>
+        <w:t xml:space="preserve">, all the </w:t>
+      </w:r>
+      <w:r>
+        <w:t xml:space="preserve">given classes </w:t>
+      </w:r>
+      <w:r>
+        <w:t xml:space="preserve">have </w:t>
+      </w:r>
+      <w:r>
+        <w:t xml:space="preserve">a unique purpose meeting the </w:t>
+      </w:r>
+      <w:r>
+        <w:t>object-oriented</w:t>
+      </w:r>
+      <w:r>
+        <w:t xml:space="preserve"> </w:t>
+      </w:r>
+      <w:r>
+        <w:t>principles</w:t>
+      </w:r>
+      <w:r>
+        <w:t xml:space="preserve">. The </w:t>
+      </w:r>
+      <w:r>
+        <w:t>access to the data</w:t>
+      </w:r>
+      <w:r>
+        <w:t xml:space="preserve"> is separated to the object </w:t>
+      </w:r>
+      <w:r>
+        <w:t xml:space="preserve">which improves the </w:t>
+      </w:r>
+      <w:r>
+        <w:t xml:space="preserve">maintainability of the code. If the data base needs to be </w:t>
+      </w:r>
+      <w:r>
+        <w:t>modified,</w:t>
+      </w:r>
+      <w:r>
+        <w:t xml:space="preserve"> we will only need to modify the classes that connect to the data base</w:t>
+      </w:r>
+      <w:r>
+        <w:t xml:space="preserve">. Furthermore, an interface has been included in the design so that all DAC classes </w:t>
+      </w:r>
+      <w:r>
+        <w:t xml:space="preserve">provide the system with </w:t>
+      </w:r>
+      <w:r>
+        <w:t>a set of basics methods</w:t>
+      </w:r>
+      <w:r>
+        <w:t>.</w:t>
+      </w:r>
+      <w:r>
+        <w:t xml:space="preserve"> </w:t>
+      </w:r>
+      <w:r>
+        <w:t>Also,</w:t>
+      </w:r>
+      <w:r>
+        <w:t xml:space="preserve"> in case any modification in </w:t>
+      </w:r>
+      <w:r>
+        <w:t>the signature of these methods</w:t>
+      </w:r>
+      <w:r>
+        <w:t xml:space="preserve"> needs to be performed it can be modified in the interface and then </w:t>
+      </w:r>
+      <w:r>
+        <w:t>adapt all the code that would not compile, this is improving the code maintainability.</w:t>
+      </w:r>
+    </w:p>
+    <w:p>
+      <w:pPr>
+        <w:jc w:val="both"/>
+      </w:pPr>
+      <w:r>
+        <w:t xml:space="preserve">Besides, thanks to the </w:t>
+      </w:r>
+      <w:r>
+        <w:t xml:space="preserve">partial classes </w:t>
+      </w:r>
+      <w:r>
+        <w:t xml:space="preserve">of C# the MVC </w:t>
+      </w:r>
+      <w:r>
+        <w:t xml:space="preserve">pattern is also </w:t>
+      </w:r>
+      <w:r>
+        <w:t>part of the design.</w:t>
+      </w:r>
+      <w:r>
+        <w:t xml:space="preserve"> However, some more detail </w:t>
+      </w:r>
+      <w:r>
+        <w:t xml:space="preserve">about the prediction algorithm’s implementation could have been given in this part. Finally, a good point about this design is that the exceptions have been already included so the programmer does not have to think which error should be thrown </w:t>
+      </w:r>
+      <w:r>
+        <w:t xml:space="preserve">when some details are </w:t>
+      </w:r>
+      <w:r>
+        <w:t xml:space="preserve">not </w:t>
+      </w:r>
+      <w:r>
+        <w:t>provided,</w:t>
+      </w:r>
+      <w:r>
+        <w:t xml:space="preserve"> or not enough data has been provided.</w:t>
+      </w:r>
+    </w:p>
+    <w:p>
+      <w:pPr>
+        <w:jc w:val="both"/>
+      </w:pPr>
+      <w:r>
+        <w:t>In the fourth part, we can find the sequence diagrams</w:t>
+      </w:r>
+      <w:r>
+        <w:t>, they describe the main flow of the execution of the different areas of the system</w:t>
+      </w:r>
+      <w:r>
+        <w:t xml:space="preserve">. </w:t>
+      </w:r>
+      <w:r>
+        <w:t>Although they do no</w:t>
+      </w:r>
+      <w:r>
+        <w:t>t</w:t>
+      </w:r>
+      <w:r>
+        <w:t xml:space="preserve"> provide </w:t>
+      </w:r>
+      <w:r>
+        <w:t xml:space="preserve">details about variations in the </w:t>
+      </w:r>
+      <w:r>
+        <w:t>main flow that may happen</w:t>
+      </w:r>
+      <w:r>
+        <w:t xml:space="preserve">. During the implementation it will be necessary to </w:t>
+      </w:r>
+      <w:proofErr w:type="gramStart"/>
+      <w:r>
+        <w:t>take a look</w:t>
+      </w:r>
+      <w:proofErr w:type="gramEnd"/>
+      <w:r>
+        <w:t xml:space="preserve"> at both the use case</w:t>
+      </w:r>
+      <w:r>
+        <w:t>’s description and the sequence diagram</w:t>
+      </w:r>
+      <w:r>
+        <w:t>.</w:t>
+      </w:r>
+    </w:p>
+    <w:p>
+      <w:pPr>
+        <w:jc w:val="both"/>
+      </w:pPr>
+      <w:r>
+        <w:t xml:space="preserve">And </w:t>
+      </w:r>
+      <w:r>
+        <w:t xml:space="preserve">in the last part, we can find the </w:t>
+      </w:r>
+      <w:r>
+        <w:t xml:space="preserve">activity diagram describing the </w:t>
+      </w:r>
+      <w:r>
+        <w:t>time prediction’s algorithm that will be used to get the report</w:t>
+      </w:r>
+      <w:r>
+        <w:t xml:space="preserve">. It is simple, efficient and easy to understand and implement. The </w:t>
+      </w:r>
+      <w:r>
+        <w:t>details about the implementation are not given in the design and is up to the programmer but</w:t>
+      </w:r>
+      <w:r>
+        <w:t xml:space="preserve"> by </w:t>
+      </w:r>
+      <w:proofErr w:type="gramStart"/>
+      <w:r>
+        <w:t>taking a look</w:t>
+      </w:r>
+      <w:proofErr w:type="gramEnd"/>
+      <w:r>
+        <w:t xml:space="preserve"> </w:t>
+      </w:r>
+      <w:r>
+        <w:t xml:space="preserve">at the algorithm and the rest of the design we can </w:t>
+      </w:r>
+      <w:r>
+        <w:t xml:space="preserve">claim that using lists and </w:t>
+      </w:r>
+      <w:r>
+        <w:t>hash sets</w:t>
+      </w:r>
+      <w:r>
+        <w:t xml:space="preserve"> </w:t>
+      </w:r>
+      <w:r>
+        <w:t>will be the best options.</w:t>
+      </w:r>
+    </w:p>
+    <w:p>
+      <w:pPr>
+        <w:jc w:val="both"/>
+      </w:pPr>
+      <w:r>
+        <w:t xml:space="preserve">So, in conclusion, even </w:t>
+      </w:r>
+      <w:r>
+        <w:t>though</w:t>
+      </w:r>
+      <w:r>
+        <w:t xml:space="preserve"> some parts could include some more detailed descriptions, the design for the system would be easy to understand and implement for a programmer</w:t>
+      </w:r>
+      <w:r>
+        <w:t xml:space="preserve"> who has not participated in the design</w:t>
+      </w:r>
+      <w:r>
+        <w:t>.</w:t>
+      </w:r>
     </w:p>
     <w:sectPr>
-      <w:headerReference w:type="default" r:id="rId12"/>
-      <w:footerReference w:type="default" r:id="rId13"/>
+      <w:headerReference w:type="default" r:id="rId18"/>
+      <w:footerReference w:type="default" r:id="rId19"/>
       <w:pgSz w:w="11906" w:h="16838"/>
       <w:pgMar w:top="1417" w:right="1701" w:bottom="1417" w:left="1701" w:header="708" w:footer="708" w:gutter="0"/>
       <w:pgNumType w:start="0"/>
@@ -5254,7 +8361,7 @@
   <w:abstractNum w:abstractNumId="2" w15:restartNumberingAfterBreak="0">
     <w:nsid w:val="12C55176"/>
     <w:multiLevelType w:val="hybridMultilevel"/>
-    <w:tmpl w:val="F37A10D0"/>
+    <w:tmpl w:val="2E80309A"/>
     <w:lvl w:ilvl="0" w:tplc="0C0A000F">
       <w:start w:val="1"/>
       <w:numFmt w:val="decimal"/>
@@ -5338,6 +8445,95 @@
     </w:lvl>
   </w:abstractNum>
   <w:abstractNum w:abstractNumId="3" w15:restartNumberingAfterBreak="0">
+    <w:nsid w:val="20017CA3"/>
+    <w:multiLevelType w:val="hybridMultilevel"/>
+    <w:tmpl w:val="F0267B92"/>
+    <w:lvl w:ilvl="0" w:tplc="53F8C812">
+      <w:start w:val="1"/>
+      <w:numFmt w:val="decimal"/>
+      <w:lvlText w:val="%1-"/>
+      <w:lvlJc w:val="left"/>
+      <w:pPr>
+        <w:ind w:left="720" w:hanging="360"/>
+      </w:pPr>
+      <w:rPr>
+        <w:rFonts w:hint="default"/>
+      </w:rPr>
+    </w:lvl>
+    <w:lvl w:ilvl="1" w:tplc="0C0A0019" w:tentative="1">
+      <w:start w:val="1"/>
+      <w:numFmt w:val="lowerLetter"/>
+      <w:lvlText w:val="%2."/>
+      <w:lvlJc w:val="left"/>
+      <w:pPr>
+        <w:ind w:left="1440" w:hanging="360"/>
+      </w:pPr>
+    </w:lvl>
+    <w:lvl w:ilvl="2" w:tplc="0C0A001B" w:tentative="1">
+      <w:start w:val="1"/>
+      <w:numFmt w:val="lowerRoman"/>
+      <w:lvlText w:val="%3."/>
+      <w:lvlJc w:val="right"/>
+      <w:pPr>
+        <w:ind w:left="2160" w:hanging="180"/>
+      </w:pPr>
+    </w:lvl>
+    <w:lvl w:ilvl="3" w:tplc="0C0A000F" w:tentative="1">
+      <w:start w:val="1"/>
+      <w:numFmt w:val="decimal"/>
+      <w:lvlText w:val="%4."/>
+      <w:lvlJc w:val="left"/>
+      <w:pPr>
+        <w:ind w:left="2880" w:hanging="360"/>
+      </w:pPr>
+    </w:lvl>
+    <w:lvl w:ilvl="4" w:tplc="0C0A0019" w:tentative="1">
+      <w:start w:val="1"/>
+      <w:numFmt w:val="lowerLetter"/>
+      <w:lvlText w:val="%5."/>
+      <w:lvlJc w:val="left"/>
+      <w:pPr>
+        <w:ind w:left="3600" w:hanging="360"/>
+      </w:pPr>
+    </w:lvl>
+    <w:lvl w:ilvl="5" w:tplc="0C0A001B" w:tentative="1">
+      <w:start w:val="1"/>
+      <w:numFmt w:val="lowerRoman"/>
+      <w:lvlText w:val="%6."/>
+      <w:lvlJc w:val="right"/>
+      <w:pPr>
+        <w:ind w:left="4320" w:hanging="180"/>
+      </w:pPr>
+    </w:lvl>
+    <w:lvl w:ilvl="6" w:tplc="0C0A000F" w:tentative="1">
+      <w:start w:val="1"/>
+      <w:numFmt w:val="decimal"/>
+      <w:lvlText w:val="%7."/>
+      <w:lvlJc w:val="left"/>
+      <w:pPr>
+        <w:ind w:left="5040" w:hanging="360"/>
+      </w:pPr>
+    </w:lvl>
+    <w:lvl w:ilvl="7" w:tplc="0C0A0019" w:tentative="1">
+      <w:start w:val="1"/>
+      <w:numFmt w:val="lowerLetter"/>
+      <w:lvlText w:val="%8."/>
+      <w:lvlJc w:val="left"/>
+      <w:pPr>
+        <w:ind w:left="5760" w:hanging="360"/>
+      </w:pPr>
+    </w:lvl>
+    <w:lvl w:ilvl="8" w:tplc="0C0A001B" w:tentative="1">
+      <w:start w:val="1"/>
+      <w:numFmt w:val="lowerRoman"/>
+      <w:lvlText w:val="%9."/>
+      <w:lvlJc w:val="right"/>
+      <w:pPr>
+        <w:ind w:left="6480" w:hanging="180"/>
+      </w:pPr>
+    </w:lvl>
+  </w:abstractNum>
+  <w:abstractNum w:abstractNumId="4" w15:restartNumberingAfterBreak="0">
     <w:nsid w:val="2CE45B6F"/>
     <w:multiLevelType w:val="hybridMultilevel"/>
     <w:tmpl w:val="11D6B268"/>
@@ -5450,7 +8646,185 @@
       </w:rPr>
     </w:lvl>
   </w:abstractNum>
-  <w:abstractNum w:abstractNumId="4" w15:restartNumberingAfterBreak="0">
+  <w:abstractNum w:abstractNumId="5" w15:restartNumberingAfterBreak="0">
+    <w:nsid w:val="3C7C2567"/>
+    <w:multiLevelType w:val="hybridMultilevel"/>
+    <w:tmpl w:val="5CBAB8A6"/>
+    <w:lvl w:ilvl="0" w:tplc="0C0A000F">
+      <w:start w:val="1"/>
+      <w:numFmt w:val="decimal"/>
+      <w:lvlText w:val="%1."/>
+      <w:lvlJc w:val="left"/>
+      <w:pPr>
+        <w:ind w:left="720" w:hanging="360"/>
+      </w:pPr>
+      <w:rPr>
+        <w:rFonts w:hint="default"/>
+      </w:rPr>
+    </w:lvl>
+    <w:lvl w:ilvl="1" w:tplc="0C0A0019" w:tentative="1">
+      <w:start w:val="1"/>
+      <w:numFmt w:val="lowerLetter"/>
+      <w:lvlText w:val="%2."/>
+      <w:lvlJc w:val="left"/>
+      <w:pPr>
+        <w:ind w:left="1440" w:hanging="360"/>
+      </w:pPr>
+    </w:lvl>
+    <w:lvl w:ilvl="2" w:tplc="0C0A001B" w:tentative="1">
+      <w:start w:val="1"/>
+      <w:numFmt w:val="lowerRoman"/>
+      <w:lvlText w:val="%3."/>
+      <w:lvlJc w:val="right"/>
+      <w:pPr>
+        <w:ind w:left="2160" w:hanging="180"/>
+      </w:pPr>
+    </w:lvl>
+    <w:lvl w:ilvl="3" w:tplc="0C0A000F" w:tentative="1">
+      <w:start w:val="1"/>
+      <w:numFmt w:val="decimal"/>
+      <w:lvlText w:val="%4."/>
+      <w:lvlJc w:val="left"/>
+      <w:pPr>
+        <w:ind w:left="2880" w:hanging="360"/>
+      </w:pPr>
+    </w:lvl>
+    <w:lvl w:ilvl="4" w:tplc="0C0A0019" w:tentative="1">
+      <w:start w:val="1"/>
+      <w:numFmt w:val="lowerLetter"/>
+      <w:lvlText w:val="%5."/>
+      <w:lvlJc w:val="left"/>
+      <w:pPr>
+        <w:ind w:left="3600" w:hanging="360"/>
+      </w:pPr>
+    </w:lvl>
+    <w:lvl w:ilvl="5" w:tplc="0C0A001B" w:tentative="1">
+      <w:start w:val="1"/>
+      <w:numFmt w:val="lowerRoman"/>
+      <w:lvlText w:val="%6."/>
+      <w:lvlJc w:val="right"/>
+      <w:pPr>
+        <w:ind w:left="4320" w:hanging="180"/>
+      </w:pPr>
+    </w:lvl>
+    <w:lvl w:ilvl="6" w:tplc="0C0A000F" w:tentative="1">
+      <w:start w:val="1"/>
+      <w:numFmt w:val="decimal"/>
+      <w:lvlText w:val="%7."/>
+      <w:lvlJc w:val="left"/>
+      <w:pPr>
+        <w:ind w:left="5040" w:hanging="360"/>
+      </w:pPr>
+    </w:lvl>
+    <w:lvl w:ilvl="7" w:tplc="0C0A0019" w:tentative="1">
+      <w:start w:val="1"/>
+      <w:numFmt w:val="lowerLetter"/>
+      <w:lvlText w:val="%8."/>
+      <w:lvlJc w:val="left"/>
+      <w:pPr>
+        <w:ind w:left="5760" w:hanging="360"/>
+      </w:pPr>
+    </w:lvl>
+    <w:lvl w:ilvl="8" w:tplc="0C0A001B" w:tentative="1">
+      <w:start w:val="1"/>
+      <w:numFmt w:val="lowerRoman"/>
+      <w:lvlText w:val="%9."/>
+      <w:lvlJc w:val="right"/>
+      <w:pPr>
+        <w:ind w:left="6480" w:hanging="180"/>
+      </w:pPr>
+    </w:lvl>
+  </w:abstractNum>
+  <w:abstractNum w:abstractNumId="6" w15:restartNumberingAfterBreak="0">
+    <w:nsid w:val="44386C0D"/>
+    <w:multiLevelType w:val="hybridMultilevel"/>
+    <w:tmpl w:val="8390CA50"/>
+    <w:lvl w:ilvl="0" w:tplc="0C0A000F">
+      <w:start w:val="1"/>
+      <w:numFmt w:val="decimal"/>
+      <w:lvlText w:val="%1."/>
+      <w:lvlJc w:val="left"/>
+      <w:pPr>
+        <w:ind w:left="720" w:hanging="360"/>
+      </w:pPr>
+      <w:rPr>
+        <w:rFonts w:hint="default"/>
+      </w:rPr>
+    </w:lvl>
+    <w:lvl w:ilvl="1" w:tplc="0C0A0019" w:tentative="1">
+      <w:start w:val="1"/>
+      <w:numFmt w:val="lowerLetter"/>
+      <w:lvlText w:val="%2."/>
+      <w:lvlJc w:val="left"/>
+      <w:pPr>
+        <w:ind w:left="1440" w:hanging="360"/>
+      </w:pPr>
+    </w:lvl>
+    <w:lvl w:ilvl="2" w:tplc="0C0A001B" w:tentative="1">
+      <w:start w:val="1"/>
+      <w:numFmt w:val="lowerRoman"/>
+      <w:lvlText w:val="%3."/>
+      <w:lvlJc w:val="right"/>
+      <w:pPr>
+        <w:ind w:left="2160" w:hanging="180"/>
+      </w:pPr>
+    </w:lvl>
+    <w:lvl w:ilvl="3" w:tplc="0C0A000F" w:tentative="1">
+      <w:start w:val="1"/>
+      <w:numFmt w:val="decimal"/>
+      <w:lvlText w:val="%4."/>
+      <w:lvlJc w:val="left"/>
+      <w:pPr>
+        <w:ind w:left="2880" w:hanging="360"/>
+      </w:pPr>
+    </w:lvl>
+    <w:lvl w:ilvl="4" w:tplc="0C0A0019" w:tentative="1">
+      <w:start w:val="1"/>
+      <w:numFmt w:val="lowerLetter"/>
+      <w:lvlText w:val="%5."/>
+      <w:lvlJc w:val="left"/>
+      <w:pPr>
+        <w:ind w:left="3600" w:hanging="360"/>
+      </w:pPr>
+    </w:lvl>
+    <w:lvl w:ilvl="5" w:tplc="0C0A001B" w:tentative="1">
+      <w:start w:val="1"/>
+      <w:numFmt w:val="lowerRoman"/>
+      <w:lvlText w:val="%6."/>
+      <w:lvlJc w:val="right"/>
+      <w:pPr>
+        <w:ind w:left="4320" w:hanging="180"/>
+      </w:pPr>
+    </w:lvl>
+    <w:lvl w:ilvl="6" w:tplc="0C0A000F" w:tentative="1">
+      <w:start w:val="1"/>
+      <w:numFmt w:val="decimal"/>
+      <w:lvlText w:val="%7."/>
+      <w:lvlJc w:val="left"/>
+      <w:pPr>
+        <w:ind w:left="5040" w:hanging="360"/>
+      </w:pPr>
+    </w:lvl>
+    <w:lvl w:ilvl="7" w:tplc="0C0A0019" w:tentative="1">
+      <w:start w:val="1"/>
+      <w:numFmt w:val="lowerLetter"/>
+      <w:lvlText w:val="%8."/>
+      <w:lvlJc w:val="left"/>
+      <w:pPr>
+        <w:ind w:left="5760" w:hanging="360"/>
+      </w:pPr>
+    </w:lvl>
+    <w:lvl w:ilvl="8" w:tplc="0C0A001B" w:tentative="1">
+      <w:start w:val="1"/>
+      <w:numFmt w:val="lowerRoman"/>
+      <w:lvlText w:val="%9."/>
+      <w:lvlJc w:val="right"/>
+      <w:pPr>
+        <w:ind w:left="6480" w:hanging="180"/>
+      </w:pPr>
+    </w:lvl>
+  </w:abstractNum>
+  <w:abstractNum w:abstractNumId="7" w15:restartNumberingAfterBreak="0">
     <w:nsid w:val="47BB2789"/>
     <w:multiLevelType w:val="multilevel"/>
     <w:tmpl w:val="0C0A001D"/>
@@ -5536,7 +8910,7 @@
       </w:pPr>
     </w:lvl>
   </w:abstractNum>
-  <w:abstractNum w:abstractNumId="5" w15:restartNumberingAfterBreak="0">
+  <w:abstractNum w:abstractNumId="8" w15:restartNumberingAfterBreak="0">
     <w:nsid w:val="497C5AA3"/>
     <w:multiLevelType w:val="hybridMultilevel"/>
     <w:tmpl w:val="E84C2A1A"/>
@@ -5625,7 +8999,363 @@
       </w:pPr>
     </w:lvl>
   </w:abstractNum>
-  <w:abstractNum w:abstractNumId="6" w15:restartNumberingAfterBreak="0">
+  <w:abstractNum w:abstractNumId="9" w15:restartNumberingAfterBreak="0">
+    <w:nsid w:val="5F1617E2"/>
+    <w:multiLevelType w:val="hybridMultilevel"/>
+    <w:tmpl w:val="5CBAB8A6"/>
+    <w:lvl w:ilvl="0" w:tplc="0C0A000F">
+      <w:start w:val="1"/>
+      <w:numFmt w:val="decimal"/>
+      <w:lvlText w:val="%1."/>
+      <w:lvlJc w:val="left"/>
+      <w:pPr>
+        <w:ind w:left="720" w:hanging="360"/>
+      </w:pPr>
+      <w:rPr>
+        <w:rFonts w:hint="default"/>
+      </w:rPr>
+    </w:lvl>
+    <w:lvl w:ilvl="1" w:tplc="0C0A0019" w:tentative="1">
+      <w:start w:val="1"/>
+      <w:numFmt w:val="lowerLetter"/>
+      <w:lvlText w:val="%2."/>
+      <w:lvlJc w:val="left"/>
+      <w:pPr>
+        <w:ind w:left="1440" w:hanging="360"/>
+      </w:pPr>
+    </w:lvl>
+    <w:lvl w:ilvl="2" w:tplc="0C0A001B" w:tentative="1">
+      <w:start w:val="1"/>
+      <w:numFmt w:val="lowerRoman"/>
+      <w:lvlText w:val="%3."/>
+      <w:lvlJc w:val="right"/>
+      <w:pPr>
+        <w:ind w:left="2160" w:hanging="180"/>
+      </w:pPr>
+    </w:lvl>
+    <w:lvl w:ilvl="3" w:tplc="0C0A000F" w:tentative="1">
+      <w:start w:val="1"/>
+      <w:numFmt w:val="decimal"/>
+      <w:lvlText w:val="%4."/>
+      <w:lvlJc w:val="left"/>
+      <w:pPr>
+        <w:ind w:left="2880" w:hanging="360"/>
+      </w:pPr>
+    </w:lvl>
+    <w:lvl w:ilvl="4" w:tplc="0C0A0019" w:tentative="1">
+      <w:start w:val="1"/>
+      <w:numFmt w:val="lowerLetter"/>
+      <w:lvlText w:val="%5."/>
+      <w:lvlJc w:val="left"/>
+      <w:pPr>
+        <w:ind w:left="3600" w:hanging="360"/>
+      </w:pPr>
+    </w:lvl>
+    <w:lvl w:ilvl="5" w:tplc="0C0A001B" w:tentative="1">
+      <w:start w:val="1"/>
+      <w:numFmt w:val="lowerRoman"/>
+      <w:lvlText w:val="%6."/>
+      <w:lvlJc w:val="right"/>
+      <w:pPr>
+        <w:ind w:left="4320" w:hanging="180"/>
+      </w:pPr>
+    </w:lvl>
+    <w:lvl w:ilvl="6" w:tplc="0C0A000F" w:tentative="1">
+      <w:start w:val="1"/>
+      <w:numFmt w:val="decimal"/>
+      <w:lvlText w:val="%7."/>
+      <w:lvlJc w:val="left"/>
+      <w:pPr>
+        <w:ind w:left="5040" w:hanging="360"/>
+      </w:pPr>
+    </w:lvl>
+    <w:lvl w:ilvl="7" w:tplc="0C0A0019" w:tentative="1">
+      <w:start w:val="1"/>
+      <w:numFmt w:val="lowerLetter"/>
+      <w:lvlText w:val="%8."/>
+      <w:lvlJc w:val="left"/>
+      <w:pPr>
+        <w:ind w:left="5760" w:hanging="360"/>
+      </w:pPr>
+    </w:lvl>
+    <w:lvl w:ilvl="8" w:tplc="0C0A001B" w:tentative="1">
+      <w:start w:val="1"/>
+      <w:numFmt w:val="lowerRoman"/>
+      <w:lvlText w:val="%9."/>
+      <w:lvlJc w:val="right"/>
+      <w:pPr>
+        <w:ind w:left="6480" w:hanging="180"/>
+      </w:pPr>
+    </w:lvl>
+  </w:abstractNum>
+  <w:abstractNum w:abstractNumId="10" w15:restartNumberingAfterBreak="0">
+    <w:nsid w:val="692E6365"/>
+    <w:multiLevelType w:val="hybridMultilevel"/>
+    <w:tmpl w:val="5CBAB8A6"/>
+    <w:lvl w:ilvl="0" w:tplc="0C0A000F">
+      <w:start w:val="1"/>
+      <w:numFmt w:val="decimal"/>
+      <w:lvlText w:val="%1."/>
+      <w:lvlJc w:val="left"/>
+      <w:pPr>
+        <w:ind w:left="720" w:hanging="360"/>
+      </w:pPr>
+      <w:rPr>
+        <w:rFonts w:hint="default"/>
+      </w:rPr>
+    </w:lvl>
+    <w:lvl w:ilvl="1" w:tplc="0C0A0019" w:tentative="1">
+      <w:start w:val="1"/>
+      <w:numFmt w:val="lowerLetter"/>
+      <w:lvlText w:val="%2."/>
+      <w:lvlJc w:val="left"/>
+      <w:pPr>
+        <w:ind w:left="1440" w:hanging="360"/>
+      </w:pPr>
+    </w:lvl>
+    <w:lvl w:ilvl="2" w:tplc="0C0A001B" w:tentative="1">
+      <w:start w:val="1"/>
+      <w:numFmt w:val="lowerRoman"/>
+      <w:lvlText w:val="%3."/>
+      <w:lvlJc w:val="right"/>
+      <w:pPr>
+        <w:ind w:left="2160" w:hanging="180"/>
+      </w:pPr>
+    </w:lvl>
+    <w:lvl w:ilvl="3" w:tplc="0C0A000F" w:tentative="1">
+      <w:start w:val="1"/>
+      <w:numFmt w:val="decimal"/>
+      <w:lvlText w:val="%4."/>
+      <w:lvlJc w:val="left"/>
+      <w:pPr>
+        <w:ind w:left="2880" w:hanging="360"/>
+      </w:pPr>
+    </w:lvl>
+    <w:lvl w:ilvl="4" w:tplc="0C0A0019" w:tentative="1">
+      <w:start w:val="1"/>
+      <w:numFmt w:val="lowerLetter"/>
+      <w:lvlText w:val="%5."/>
+      <w:lvlJc w:val="left"/>
+      <w:pPr>
+        <w:ind w:left="3600" w:hanging="360"/>
+      </w:pPr>
+    </w:lvl>
+    <w:lvl w:ilvl="5" w:tplc="0C0A001B" w:tentative="1">
+      <w:start w:val="1"/>
+      <w:numFmt w:val="lowerRoman"/>
+      <w:lvlText w:val="%6."/>
+      <w:lvlJc w:val="right"/>
+      <w:pPr>
+        <w:ind w:left="4320" w:hanging="180"/>
+      </w:pPr>
+    </w:lvl>
+    <w:lvl w:ilvl="6" w:tplc="0C0A000F" w:tentative="1">
+      <w:start w:val="1"/>
+      <w:numFmt w:val="decimal"/>
+      <w:lvlText w:val="%7."/>
+      <w:lvlJc w:val="left"/>
+      <w:pPr>
+        <w:ind w:left="5040" w:hanging="360"/>
+      </w:pPr>
+    </w:lvl>
+    <w:lvl w:ilvl="7" w:tplc="0C0A0019" w:tentative="1">
+      <w:start w:val="1"/>
+      <w:numFmt w:val="lowerLetter"/>
+      <w:lvlText w:val="%8."/>
+      <w:lvlJc w:val="left"/>
+      <w:pPr>
+        <w:ind w:left="5760" w:hanging="360"/>
+      </w:pPr>
+    </w:lvl>
+    <w:lvl w:ilvl="8" w:tplc="0C0A001B" w:tentative="1">
+      <w:start w:val="1"/>
+      <w:numFmt w:val="lowerRoman"/>
+      <w:lvlText w:val="%9."/>
+      <w:lvlJc w:val="right"/>
+      <w:pPr>
+        <w:ind w:left="6480" w:hanging="180"/>
+      </w:pPr>
+    </w:lvl>
+  </w:abstractNum>
+  <w:abstractNum w:abstractNumId="11" w15:restartNumberingAfterBreak="0">
+    <w:nsid w:val="6A7308FA"/>
+    <w:multiLevelType w:val="hybridMultilevel"/>
+    <w:tmpl w:val="FA227898"/>
+    <w:lvl w:ilvl="0" w:tplc="0C0A000F">
+      <w:start w:val="1"/>
+      <w:numFmt w:val="decimal"/>
+      <w:lvlText w:val="%1."/>
+      <w:lvlJc w:val="left"/>
+      <w:pPr>
+        <w:ind w:left="720" w:hanging="360"/>
+      </w:pPr>
+      <w:rPr>
+        <w:rFonts w:hint="default"/>
+      </w:rPr>
+    </w:lvl>
+    <w:lvl w:ilvl="1" w:tplc="0C0A0019" w:tentative="1">
+      <w:start w:val="1"/>
+      <w:numFmt w:val="lowerLetter"/>
+      <w:lvlText w:val="%2."/>
+      <w:lvlJc w:val="left"/>
+      <w:pPr>
+        <w:ind w:left="1440" w:hanging="360"/>
+      </w:pPr>
+    </w:lvl>
+    <w:lvl w:ilvl="2" w:tplc="0C0A001B" w:tentative="1">
+      <w:start w:val="1"/>
+      <w:numFmt w:val="lowerRoman"/>
+      <w:lvlText w:val="%3."/>
+      <w:lvlJc w:val="right"/>
+      <w:pPr>
+        <w:ind w:left="2160" w:hanging="180"/>
+      </w:pPr>
+    </w:lvl>
+    <w:lvl w:ilvl="3" w:tplc="0C0A000F" w:tentative="1">
+      <w:start w:val="1"/>
+      <w:numFmt w:val="decimal"/>
+      <w:lvlText w:val="%4."/>
+      <w:lvlJc w:val="left"/>
+      <w:pPr>
+        <w:ind w:left="2880" w:hanging="360"/>
+      </w:pPr>
+    </w:lvl>
+    <w:lvl w:ilvl="4" w:tplc="0C0A0019" w:tentative="1">
+      <w:start w:val="1"/>
+      <w:numFmt w:val="lowerLetter"/>
+      <w:lvlText w:val="%5."/>
+      <w:lvlJc w:val="left"/>
+      <w:pPr>
+        <w:ind w:left="3600" w:hanging="360"/>
+      </w:pPr>
+    </w:lvl>
+    <w:lvl w:ilvl="5" w:tplc="0C0A001B" w:tentative="1">
+      <w:start w:val="1"/>
+      <w:numFmt w:val="lowerRoman"/>
+      <w:lvlText w:val="%6."/>
+      <w:lvlJc w:val="right"/>
+      <w:pPr>
+        <w:ind w:left="4320" w:hanging="180"/>
+      </w:pPr>
+    </w:lvl>
+    <w:lvl w:ilvl="6" w:tplc="0C0A000F" w:tentative="1">
+      <w:start w:val="1"/>
+      <w:numFmt w:val="decimal"/>
+      <w:lvlText w:val="%7."/>
+      <w:lvlJc w:val="left"/>
+      <w:pPr>
+        <w:ind w:left="5040" w:hanging="360"/>
+      </w:pPr>
+    </w:lvl>
+    <w:lvl w:ilvl="7" w:tplc="0C0A0019" w:tentative="1">
+      <w:start w:val="1"/>
+      <w:numFmt w:val="lowerLetter"/>
+      <w:lvlText w:val="%8."/>
+      <w:lvlJc w:val="left"/>
+      <w:pPr>
+        <w:ind w:left="5760" w:hanging="360"/>
+      </w:pPr>
+    </w:lvl>
+    <w:lvl w:ilvl="8" w:tplc="0C0A001B" w:tentative="1">
+      <w:start w:val="1"/>
+      <w:numFmt w:val="lowerRoman"/>
+      <w:lvlText w:val="%9."/>
+      <w:lvlJc w:val="right"/>
+      <w:pPr>
+        <w:ind w:left="6480" w:hanging="180"/>
+      </w:pPr>
+    </w:lvl>
+  </w:abstractNum>
+  <w:abstractNum w:abstractNumId="12" w15:restartNumberingAfterBreak="0">
+    <w:nsid w:val="6A8F4652"/>
+    <w:multiLevelType w:val="hybridMultilevel"/>
+    <w:tmpl w:val="5CBAB8A6"/>
+    <w:lvl w:ilvl="0" w:tplc="0C0A000F">
+      <w:start w:val="1"/>
+      <w:numFmt w:val="decimal"/>
+      <w:lvlText w:val="%1."/>
+      <w:lvlJc w:val="left"/>
+      <w:pPr>
+        <w:ind w:left="720" w:hanging="360"/>
+      </w:pPr>
+      <w:rPr>
+        <w:rFonts w:hint="default"/>
+      </w:rPr>
+    </w:lvl>
+    <w:lvl w:ilvl="1" w:tplc="0C0A0019" w:tentative="1">
+      <w:start w:val="1"/>
+      <w:numFmt w:val="lowerLetter"/>
+      <w:lvlText w:val="%2."/>
+      <w:lvlJc w:val="left"/>
+      <w:pPr>
+        <w:ind w:left="1440" w:hanging="360"/>
+      </w:pPr>
+    </w:lvl>
+    <w:lvl w:ilvl="2" w:tplc="0C0A001B" w:tentative="1">
+      <w:start w:val="1"/>
+      <w:numFmt w:val="lowerRoman"/>
+      <w:lvlText w:val="%3."/>
+      <w:lvlJc w:val="right"/>
+      <w:pPr>
+        <w:ind w:left="2160" w:hanging="180"/>
+      </w:pPr>
+    </w:lvl>
+    <w:lvl w:ilvl="3" w:tplc="0C0A000F" w:tentative="1">
+      <w:start w:val="1"/>
+      <w:numFmt w:val="decimal"/>
+      <w:lvlText w:val="%4."/>
+      <w:lvlJc w:val="left"/>
+      <w:pPr>
+        <w:ind w:left="2880" w:hanging="360"/>
+      </w:pPr>
+    </w:lvl>
+    <w:lvl w:ilvl="4" w:tplc="0C0A0019" w:tentative="1">
+      <w:start w:val="1"/>
+      <w:numFmt w:val="lowerLetter"/>
+      <w:lvlText w:val="%5."/>
+      <w:lvlJc w:val="left"/>
+      <w:pPr>
+        <w:ind w:left="3600" w:hanging="360"/>
+      </w:pPr>
+    </w:lvl>
+    <w:lvl w:ilvl="5" w:tplc="0C0A001B" w:tentative="1">
+      <w:start w:val="1"/>
+      <w:numFmt w:val="lowerRoman"/>
+      <w:lvlText w:val="%6."/>
+      <w:lvlJc w:val="right"/>
+      <w:pPr>
+        <w:ind w:left="4320" w:hanging="180"/>
+      </w:pPr>
+    </w:lvl>
+    <w:lvl w:ilvl="6" w:tplc="0C0A000F" w:tentative="1">
+      <w:start w:val="1"/>
+      <w:numFmt w:val="decimal"/>
+      <w:lvlText w:val="%7."/>
+      <w:lvlJc w:val="left"/>
+      <w:pPr>
+        <w:ind w:left="5040" w:hanging="360"/>
+      </w:pPr>
+    </w:lvl>
+    <w:lvl w:ilvl="7" w:tplc="0C0A0019" w:tentative="1">
+      <w:start w:val="1"/>
+      <w:numFmt w:val="lowerLetter"/>
+      <w:lvlText w:val="%8."/>
+      <w:lvlJc w:val="left"/>
+      <w:pPr>
+        <w:ind w:left="5760" w:hanging="360"/>
+      </w:pPr>
+    </w:lvl>
+    <w:lvl w:ilvl="8" w:tplc="0C0A001B" w:tentative="1">
+      <w:start w:val="1"/>
+      <w:numFmt w:val="lowerRoman"/>
+      <w:lvlText w:val="%9."/>
+      <w:lvlJc w:val="right"/>
+      <w:pPr>
+        <w:ind w:left="6480" w:hanging="180"/>
+      </w:pPr>
+    </w:lvl>
+  </w:abstractNum>
+  <w:abstractNum w:abstractNumId="13" w15:restartNumberingAfterBreak="0">
     <w:nsid w:val="723103E4"/>
     <w:multiLevelType w:val="hybridMultilevel"/>
     <w:tmpl w:val="E1066084"/>
@@ -5714,14 +9444,103 @@
       </w:pPr>
     </w:lvl>
   </w:abstractNum>
+  <w:abstractNum w:abstractNumId="14" w15:restartNumberingAfterBreak="0">
+    <w:nsid w:val="736F4B37"/>
+    <w:multiLevelType w:val="hybridMultilevel"/>
+    <w:tmpl w:val="A59494FE"/>
+    <w:lvl w:ilvl="0" w:tplc="0C0A000F">
+      <w:start w:val="1"/>
+      <w:numFmt w:val="decimal"/>
+      <w:lvlText w:val="%1."/>
+      <w:lvlJc w:val="left"/>
+      <w:pPr>
+        <w:ind w:left="720" w:hanging="360"/>
+      </w:pPr>
+      <w:rPr>
+        <w:rFonts w:hint="default"/>
+      </w:rPr>
+    </w:lvl>
+    <w:lvl w:ilvl="1" w:tplc="0C0A0019" w:tentative="1">
+      <w:start w:val="1"/>
+      <w:numFmt w:val="lowerLetter"/>
+      <w:lvlText w:val="%2."/>
+      <w:lvlJc w:val="left"/>
+      <w:pPr>
+        <w:ind w:left="1440" w:hanging="360"/>
+      </w:pPr>
+    </w:lvl>
+    <w:lvl w:ilvl="2" w:tplc="0C0A001B" w:tentative="1">
+      <w:start w:val="1"/>
+      <w:numFmt w:val="lowerRoman"/>
+      <w:lvlText w:val="%3."/>
+      <w:lvlJc w:val="right"/>
+      <w:pPr>
+        <w:ind w:left="2160" w:hanging="180"/>
+      </w:pPr>
+    </w:lvl>
+    <w:lvl w:ilvl="3" w:tplc="0C0A000F" w:tentative="1">
+      <w:start w:val="1"/>
+      <w:numFmt w:val="decimal"/>
+      <w:lvlText w:val="%4."/>
+      <w:lvlJc w:val="left"/>
+      <w:pPr>
+        <w:ind w:left="2880" w:hanging="360"/>
+      </w:pPr>
+    </w:lvl>
+    <w:lvl w:ilvl="4" w:tplc="0C0A0019" w:tentative="1">
+      <w:start w:val="1"/>
+      <w:numFmt w:val="lowerLetter"/>
+      <w:lvlText w:val="%5."/>
+      <w:lvlJc w:val="left"/>
+      <w:pPr>
+        <w:ind w:left="3600" w:hanging="360"/>
+      </w:pPr>
+    </w:lvl>
+    <w:lvl w:ilvl="5" w:tplc="0C0A001B" w:tentative="1">
+      <w:start w:val="1"/>
+      <w:numFmt w:val="lowerRoman"/>
+      <w:lvlText w:val="%6."/>
+      <w:lvlJc w:val="right"/>
+      <w:pPr>
+        <w:ind w:left="4320" w:hanging="180"/>
+      </w:pPr>
+    </w:lvl>
+    <w:lvl w:ilvl="6" w:tplc="0C0A000F" w:tentative="1">
+      <w:start w:val="1"/>
+      <w:numFmt w:val="decimal"/>
+      <w:lvlText w:val="%7."/>
+      <w:lvlJc w:val="left"/>
+      <w:pPr>
+        <w:ind w:left="5040" w:hanging="360"/>
+      </w:pPr>
+    </w:lvl>
+    <w:lvl w:ilvl="7" w:tplc="0C0A0019" w:tentative="1">
+      <w:start w:val="1"/>
+      <w:numFmt w:val="lowerLetter"/>
+      <w:lvlText w:val="%8."/>
+      <w:lvlJc w:val="left"/>
+      <w:pPr>
+        <w:ind w:left="5760" w:hanging="360"/>
+      </w:pPr>
+    </w:lvl>
+    <w:lvl w:ilvl="8" w:tplc="0C0A001B" w:tentative="1">
+      <w:start w:val="1"/>
+      <w:numFmt w:val="lowerRoman"/>
+      <w:lvlText w:val="%9."/>
+      <w:lvlJc w:val="right"/>
+      <w:pPr>
+        <w:ind w:left="6480" w:hanging="180"/>
+      </w:pPr>
+    </w:lvl>
+  </w:abstractNum>
   <w:num w:numId="1">
-    <w:abstractNumId w:val="4"/>
+    <w:abstractNumId w:val="7"/>
   </w:num>
   <w:num w:numId="2">
-    <w:abstractNumId w:val="5"/>
+    <w:abstractNumId w:val="8"/>
   </w:num>
   <w:num w:numId="3">
-    <w:abstractNumId w:val="6"/>
+    <w:abstractNumId w:val="13"/>
   </w:num>
   <w:num w:numId="4">
     <w:abstractNumId w:val="0"/>
@@ -5733,7 +9552,31 @@
     <w:abstractNumId w:val="2"/>
   </w:num>
   <w:num w:numId="7">
+    <w:abstractNumId w:val="4"/>
+  </w:num>
+  <w:num w:numId="8">
+    <w:abstractNumId w:val="5"/>
+  </w:num>
+  <w:num w:numId="9">
+    <w:abstractNumId w:val="10"/>
+  </w:num>
+  <w:num w:numId="10">
+    <w:abstractNumId w:val="12"/>
+  </w:num>
+  <w:num w:numId="11">
+    <w:abstractNumId w:val="9"/>
+  </w:num>
+  <w:num w:numId="12">
+    <w:abstractNumId w:val="14"/>
+  </w:num>
+  <w:num w:numId="13">
     <w:abstractNumId w:val="3"/>
+  </w:num>
+  <w:num w:numId="14">
+    <w:abstractNumId w:val="11"/>
+  </w:num>
+  <w:num w:numId="15">
+    <w:abstractNumId w:val="6"/>
   </w:num>
 </w:numbering>
 </file>
@@ -6849,7 +10692,7 @@
 </file>
 
 <file path=customXml/itemProps1.xml><?xml version="1.0" encoding="utf-8"?>
-<ds:datastoreItem xmlns:ds="http://schemas.openxmlformats.org/officeDocument/2006/customXml" ds:itemID="{886D4203-7BCB-47F8-A2D2-9014679FFF66}">
+<ds:datastoreItem xmlns:ds="http://schemas.openxmlformats.org/officeDocument/2006/customXml" ds:itemID="{1C1ACEDA-F49A-48EF-8A34-2B8139DFD251}">
   <ds:schemaRefs>
     <ds:schemaRef ds:uri="http://schemas.openxmlformats.org/officeDocument/2006/bibliography"/>
   </ds:schemaRefs>

</xml_diff>